<commit_message>
Finished Assignment 1 :rocket:
</commit_message>
<xml_diff>
--- a/Advanced Network Management/Assignment/Assignment 1/A1_report.docx
+++ b/Advanced Network Management/Assignment/Assignment 1/A1_report.docx
@@ -284,6 +284,8 @@
         </w:rPr>
         <w:t>Assignment 1</w:t>
       </w:r>
+      <w:bookmarkStart w:id="0" w:name="_GoBack"/>
+      <w:bookmarkEnd w:id="0"/>
     </w:p>
     <w:p>
       <w:pPr>
@@ -317,40 +319,63 @@
         <w:jc w:val="center"/>
         <w:rPr>
           <w:rFonts w:hint="default" w:ascii="Times New Roman Bold" w:hAnsi="Times New Roman Bold" w:cs="Times New Roman Bold"/>
-          <w:b w:val="0"/>
-          <w:bCs w:val="0"/>
+          <w:b/>
+          <w:bCs/>
+          <w:sz w:val="24"/>
+          <w:szCs w:val="24"/>
+        </w:rPr>
+      </w:pPr>
+      <w:r>
+        <w:rPr>
+          <w:rFonts w:hint="default" w:ascii="Times New Roman Bold" w:hAnsi="Times New Roman Bold" w:cs="Times New Roman Bold"/>
+          <w:b/>
+          <w:bCs/>
           <w:sz w:val="28"/>
           <w:szCs w:val="28"/>
         </w:rPr>
-      </w:pPr>
-      <w:r>
-        <w:rPr>
-          <w:rFonts w:hint="default" w:ascii="Times New Roman" w:hAnsi="Times New Roman" w:cs="Times New Roman"/>
+        <w:t>Advanced Network Management</w:t>
+      </w:r>
+    </w:p>
+    <w:p>
+      <w:pPr>
+        <w:spacing w:line="480" w:lineRule="auto"/>
+        <w:jc w:val="center"/>
+        <w:rPr>
+          <w:rFonts w:hint="default" w:ascii="Times New Roman Bold" w:hAnsi="Times New Roman Bold" w:cs="Times New Roman Bold"/>
           <w:b w:val="0"/>
           <w:bCs w:val="0"/>
           <w:sz w:val="28"/>
           <w:szCs w:val="28"/>
         </w:rPr>
-        <w:t>Name:</w:t>
-      </w:r>
-      <w:r>
-        <w:rPr>
-          <w:rFonts w:hint="default" w:ascii="Times New Roman Bold" w:hAnsi="Times New Roman Bold" w:cs="Times New Roman Bold"/>
+      </w:pPr>
+      <w:r>
+        <w:rPr>
+          <w:rFonts w:hint="default" w:ascii="Times New Roman" w:hAnsi="Times New Roman" w:cs="Times New Roman"/>
           <w:b w:val="0"/>
           <w:bCs w:val="0"/>
           <w:sz w:val="28"/>
           <w:szCs w:val="28"/>
         </w:rPr>
-        <w:t xml:space="preserve"> </w:t>
-      </w:r>
-      <w:r>
-        <w:rPr>
-          <w:rFonts w:hint="default" w:ascii="Times New Roman" w:hAnsi="Times New Roman" w:cs="Times New Roman"/>
+        <w:t>Name:</w:t>
+      </w:r>
+      <w:r>
+        <w:rPr>
+          <w:rFonts w:hint="default" w:ascii="Times New Roman Bold" w:hAnsi="Times New Roman Bold" w:cs="Times New Roman Bold"/>
           <w:b w:val="0"/>
           <w:bCs w:val="0"/>
           <w:sz w:val="28"/>
           <w:szCs w:val="28"/>
         </w:rPr>
+        <w:t xml:space="preserve"> </w:t>
+      </w:r>
+      <w:r>
+        <w:rPr>
+          <w:rFonts w:hint="default" w:ascii="Times New Roman" w:hAnsi="Times New Roman" w:cs="Times New Roman"/>
+          <w:b w:val="0"/>
+          <w:bCs w:val="0"/>
+          <w:sz w:val="28"/>
+          <w:szCs w:val="28"/>
+        </w:rPr>
         <w:t>Sahand Sabour</w:t>
       </w:r>
     </w:p>
@@ -379,49 +404,6 @@
     </w:p>
     <w:p>
       <w:pPr>
-        <w:spacing w:line="480" w:lineRule="auto"/>
-        <w:jc w:val="center"/>
-        <w:rPr>
-          <w:rFonts w:hint="default" w:ascii="Times New Roman Bold" w:hAnsi="Times New Roman Bold" w:cs="Times New Roman Bold"/>
-          <w:b w:val="0"/>
-          <w:bCs w:val="0"/>
-          <w:sz w:val="28"/>
-          <w:szCs w:val="28"/>
-        </w:rPr>
-      </w:pPr>
-      <w:r>
-        <w:rPr>
-          <w:rFonts w:hint="default" w:ascii="Times New Roman" w:hAnsi="Times New Roman" w:cs="Times New Roman"/>
-          <w:b w:val="0"/>
-          <w:bCs w:val="0"/>
-          <w:sz w:val="28"/>
-          <w:szCs w:val="28"/>
-        </w:rPr>
-        <w:t>Module:</w:t>
-      </w:r>
-      <w:r>
-        <w:rPr>
-          <w:rFonts w:hint="default" w:ascii="Times New Roman Bold" w:hAnsi="Times New Roman Bold" w:cs="Times New Roman Bold"/>
-          <w:b w:val="0"/>
-          <w:bCs w:val="0"/>
-          <w:sz w:val="28"/>
-          <w:szCs w:val="28"/>
-        </w:rPr>
-        <w:t xml:space="preserve"> </w:t>
-      </w:r>
-      <w:r>
-        <w:rPr>
-          <w:rFonts w:hint="default" w:ascii="Times New Roman" w:hAnsi="Times New Roman" w:cs="Times New Roman"/>
-          <w:b w:val="0"/>
-          <w:bCs w:val="0"/>
-          <w:sz w:val="28"/>
-          <w:szCs w:val="28"/>
-        </w:rPr>
-        <w:t>Advanced Network Management</w:t>
-      </w:r>
-    </w:p>
-    <w:p>
-      <w:pPr>
         <w:spacing w:line="360" w:lineRule="auto"/>
         <w:jc w:val="center"/>
         <w:rPr>
@@ -506,41 +488,7 @@
           <w:sz w:val="24"/>
           <w:szCs w:val="24"/>
         </w:rPr>
-        <w:t xml:space="preserve">With the significant abundance of data and database systems in the recent years, data visualization, which refers to the graphical representation of data, has become an essential tool of data analysis and interpretation as it provides an accessible way to view and acknowledge data patterns, trends, etc. By many, good data visualization is considered as a beneficial skill that takes time and dedication to master.  Accordingly, data pre-processing also plays an essential role in modern data analysis as it provides a much better and clearer foundation for the analysis. </w:t>
-      </w:r>
-      <w:r>
-        <w:rPr>
-          <w:rFonts w:hint="default" w:ascii="Times New Roman Regular" w:hAnsi="Times New Roman Regular" w:cs="Times New Roman Regular"/>
-          <w:sz w:val="24"/>
-          <w:szCs w:val="24"/>
-        </w:rPr>
-        <w:t>In this assignment, a given data-set is analyzed</w:t>
-      </w:r>
-      <w:r>
-        <w:rPr>
-          <w:rFonts w:hint="default" w:ascii="Times New Roman Regular" w:hAnsi="Times New Roman Regular" w:cs="Times New Roman Regular"/>
-          <w:sz w:val="24"/>
-          <w:szCs w:val="24"/>
-        </w:rPr>
-        <w:t xml:space="preserve"> and pre-processed,</w:t>
-      </w:r>
-      <w:bookmarkStart w:id="0" w:name="_GoBack"/>
-      <w:bookmarkEnd w:id="0"/>
-      <w:r>
-        <w:rPr>
-          <w:rFonts w:hint="default" w:ascii="Times New Roman Regular" w:hAnsi="Times New Roman Regular" w:cs="Times New Roman Regular"/>
-          <w:sz w:val="24"/>
-          <w:szCs w:val="24"/>
-        </w:rPr>
-        <w:t xml:space="preserve"> and its attributes are visualized in different graphs to investigate the trends and patterns that at first glance, may not be easily discovered.</w:t>
-      </w:r>
-      <w:r>
-        <w:rPr>
-          <w:rFonts w:hint="default" w:ascii="Times New Roman Regular" w:hAnsi="Times New Roman Regular" w:cs="Times New Roman Regular"/>
-          <w:sz w:val="24"/>
-          <w:szCs w:val="24"/>
-        </w:rPr>
-        <w:t xml:space="preserve"> Hence, the aim of this assignment is to introduce students to different data pre-processing and visualization techniques and approaches while cultivating their skill of beneficial data analysis. In this report, a brief background of the assignment and its tasks are mentioned, and the corresponding results, discussions, and answers are provided.</w:t>
+        <w:t>With the significant abundance of data and database systems in the recent years, data visualization, which refers to the graphical representation of data, has become an essential tool of data analysis and interpretation as it provides an accessible way to view and acknowledge data patterns, trends, etc. By many, good data visualization is considered as a beneficial skill that takes time and dedication to master.  Accordingly, data pre-processing also plays an essential role in modern data analysis as it provides a much better and clearer foundation for the analysis. In this assignment, a given data-set is analyzed and pre-processed, and its attributes are visualized in different graphs to investigate the trends and patterns that at first glance, may not be easily discovered. Hence, the aim of this assignment is to introduce students to different data pre-processing and visualization techniques and approaches while cultivating their skill of beneficial data analysis. In this report, a brief background of the assignment and its tasks are mentioned, and the corresponding results, discussions, and answers are provided.</w:t>
       </w:r>
     </w:p>
     <w:p>
@@ -613,681 +561,462 @@
           <w:szCs w:val="18"/>
           <w:shd w:val="clear" w:fill="F7F7F7"/>
         </w:rPr>
-        <w:t>Timestamp,</w:t>
-      </w:r>
-      <w:r>
-        <w:rPr>
-          <w:rFonts w:ascii="Courier" w:hAnsi="Courier" w:cs="Courier"/>
-          <w:color w:val="333333"/>
+        <w:t>Timestamp, #Images, UA, Ad, ISP, Province, PageType, Tnet, Tserver, Tbrowser, Tother, SRT</w:t>
+      </w:r>
+    </w:p>
+    <w:p>
+      <w:pPr>
+        <w:spacing w:line="360" w:lineRule="auto"/>
+        <w:rPr>
+          <w:rFonts w:hint="default" w:ascii="Times New Roman" w:hAnsi="Times New Roman" w:cs="Times New Roman"/>
+          <w:b w:val="0"/>
+          <w:bCs w:val="0"/>
+          <w:sz w:val="24"/>
+          <w:szCs w:val="24"/>
+        </w:rPr>
+      </w:pPr>
+      <w:r>
+        <w:rPr>
+          <w:rFonts w:hint="default" w:ascii="Times New Roman" w:hAnsi="Times New Roman" w:cs="Times New Roman"/>
+          <w:b w:val="0"/>
+          <w:bCs w:val="0"/>
+          <w:sz w:val="24"/>
+          <w:szCs w:val="24"/>
+        </w:rPr>
+        <w:t>Accordingly, the meaning of each of the above attributes was provided as below:</w:t>
+      </w:r>
+    </w:p>
+    <w:p>
+      <w:pPr>
+        <w:numPr>
+          <w:ilvl w:val="0"/>
+          <w:numId w:val="1"/>
+        </w:numPr>
+        <w:spacing w:line="360" w:lineRule="auto"/>
+        <w:ind w:left="420" w:leftChars="0" w:hanging="420" w:firstLineChars="0"/>
+        <w:rPr>
+          <w:rFonts w:hint="default" w:ascii="Times New Roman Regular" w:hAnsi="Times New Roman Regular" w:cs="Times New Roman Regular"/>
+          <w:b w:val="0"/>
+          <w:bCs w:val="0"/>
           <w:sz w:val="18"/>
           <w:szCs w:val="18"/>
-          <w:shd w:val="clear" w:fill="F7F7F7"/>
-        </w:rPr>
-        <w:t xml:space="preserve"> </w:t>
-      </w:r>
-      <w:r>
-        <w:rPr>
-          <w:rFonts w:ascii="Courier" w:hAnsi="Courier" w:cs="Courier"/>
-          <w:color w:val="333333"/>
+        </w:rPr>
+      </w:pPr>
+      <w:r>
+        <w:rPr>
+          <w:rFonts w:hint="default" w:ascii="Times New Roman Regular" w:hAnsi="Times New Roman Regular" w:cs="Times New Roman Regular"/>
+          <w:b/>
+          <w:bCs/>
           <w:sz w:val="18"/>
           <w:szCs w:val="18"/>
-          <w:shd w:val="clear" w:fill="F7F7F7"/>
-        </w:rPr>
-        <w:t>#Images,</w:t>
-      </w:r>
-      <w:r>
-        <w:rPr>
-          <w:rFonts w:ascii="Courier" w:hAnsi="Courier" w:cs="Courier"/>
-          <w:color w:val="333333"/>
+        </w:rPr>
+        <w:t>Timestamp</w:t>
+      </w:r>
+      <w:r>
+        <w:rPr>
+          <w:rFonts w:hint="default" w:ascii="Times New Roman Regular" w:hAnsi="Times New Roman Regular" w:cs="Times New Roman Regular"/>
+          <w:b w:val="0"/>
+          <w:bCs w:val="0"/>
           <w:sz w:val="18"/>
           <w:szCs w:val="18"/>
-          <w:shd w:val="clear" w:fill="F7F7F7"/>
-        </w:rPr>
-        <w:t xml:space="preserve"> </w:t>
-      </w:r>
-      <w:r>
-        <w:rPr>
-          <w:rFonts w:ascii="Courier" w:hAnsi="Courier" w:cs="Courier"/>
-          <w:color w:val="333333"/>
+        </w:rPr>
+        <w:t>: the Unix query timestamp.</w:t>
+      </w:r>
+    </w:p>
+    <w:p>
+      <w:pPr>
+        <w:numPr>
+          <w:ilvl w:val="0"/>
+          <w:numId w:val="1"/>
+        </w:numPr>
+        <w:spacing w:line="360" w:lineRule="auto"/>
+        <w:ind w:left="420" w:leftChars="0" w:hanging="420" w:firstLineChars="0"/>
+        <w:rPr>
+          <w:rFonts w:hint="default" w:ascii="Times New Roman Regular" w:hAnsi="Times New Roman Regular" w:cs="Times New Roman Regular"/>
+          <w:b w:val="0"/>
+          <w:bCs w:val="0"/>
           <w:sz w:val="18"/>
           <w:szCs w:val="18"/>
-          <w:shd w:val="clear" w:fill="F7F7F7"/>
-        </w:rPr>
-        <w:t>UA,</w:t>
-      </w:r>
-      <w:r>
-        <w:rPr>
-          <w:rFonts w:ascii="Courier" w:hAnsi="Courier" w:cs="Courier"/>
-          <w:color w:val="333333"/>
+        </w:rPr>
+      </w:pPr>
+      <w:r>
+        <w:rPr>
+          <w:rFonts w:hint="default" w:ascii="Times New Roman Regular" w:hAnsi="Times New Roman Regular" w:cs="Times New Roman Regular"/>
+          <w:b/>
+          <w:bCs/>
           <w:sz w:val="18"/>
           <w:szCs w:val="18"/>
-          <w:shd w:val="clear" w:fill="F7F7F7"/>
-        </w:rPr>
-        <w:t xml:space="preserve"> </w:t>
-      </w:r>
-      <w:r>
-        <w:rPr>
-          <w:rFonts w:ascii="Courier" w:hAnsi="Courier" w:cs="Courier"/>
-          <w:color w:val="333333"/>
+        </w:rPr>
+        <w:t>#Images</w:t>
+      </w:r>
+      <w:r>
+        <w:rPr>
+          <w:rFonts w:hint="default" w:ascii="Times New Roman Regular" w:hAnsi="Times New Roman Regular" w:cs="Times New Roman Regular"/>
+          <w:b w:val="0"/>
+          <w:bCs w:val="0"/>
           <w:sz w:val="18"/>
           <w:szCs w:val="18"/>
-          <w:shd w:val="clear" w:fill="F7F7F7"/>
-        </w:rPr>
-        <w:t>Ad,</w:t>
-      </w:r>
-      <w:r>
-        <w:rPr>
-          <w:rFonts w:ascii="Courier" w:hAnsi="Courier" w:cs="Courier"/>
-          <w:color w:val="333333"/>
+        </w:rPr>
+        <w:t>: the number of images embedded in the response.</w:t>
+      </w:r>
+    </w:p>
+    <w:p>
+      <w:pPr>
+        <w:numPr>
+          <w:ilvl w:val="0"/>
+          <w:numId w:val="1"/>
+        </w:numPr>
+        <w:spacing w:line="360" w:lineRule="auto"/>
+        <w:ind w:left="420" w:leftChars="0" w:hanging="420" w:firstLineChars="0"/>
+        <w:rPr>
+          <w:rFonts w:hint="default" w:ascii="Times New Roman Regular" w:hAnsi="Times New Roman Regular" w:cs="Times New Roman Regular"/>
+          <w:b w:val="0"/>
+          <w:bCs w:val="0"/>
           <w:sz w:val="18"/>
           <w:szCs w:val="18"/>
-          <w:shd w:val="clear" w:fill="F7F7F7"/>
-        </w:rPr>
-        <w:t xml:space="preserve"> </w:t>
-      </w:r>
-      <w:r>
-        <w:rPr>
-          <w:rFonts w:ascii="Courier" w:hAnsi="Courier" w:cs="Courier"/>
-          <w:color w:val="333333"/>
+        </w:rPr>
+      </w:pPr>
+      <w:r>
+        <w:rPr>
+          <w:rFonts w:hint="default" w:ascii="Times New Roman Regular" w:hAnsi="Times New Roman Regular" w:cs="Times New Roman Regular"/>
+          <w:b/>
+          <w:bCs/>
           <w:sz w:val="18"/>
           <w:szCs w:val="18"/>
-          <w:shd w:val="clear" w:fill="F7F7F7"/>
-        </w:rPr>
-        <w:t>ISP,</w:t>
-      </w:r>
-      <w:r>
-        <w:rPr>
-          <w:rFonts w:ascii="Courier" w:hAnsi="Courier" w:cs="Courier"/>
-          <w:color w:val="333333"/>
+        </w:rPr>
+        <w:t>UA (User Agent)</w:t>
+      </w:r>
+      <w:r>
+        <w:rPr>
+          <w:rFonts w:hint="default" w:ascii="Times New Roman Regular" w:hAnsi="Times New Roman Regular" w:cs="Times New Roman Regular"/>
+          <w:b w:val="0"/>
+          <w:bCs w:val="0"/>
           <w:sz w:val="18"/>
           <w:szCs w:val="18"/>
-          <w:shd w:val="clear" w:fill="F7F7F7"/>
-        </w:rPr>
-        <w:t xml:space="preserve"> </w:t>
-      </w:r>
-      <w:r>
-        <w:rPr>
-          <w:rFonts w:ascii="Courier" w:hAnsi="Courier" w:cs="Courier"/>
-          <w:color w:val="333333"/>
+        </w:rPr>
+        <w:t>: the type of the user's browser where the query submitted from.</w:t>
+      </w:r>
+    </w:p>
+    <w:p>
+      <w:pPr>
+        <w:numPr>
+          <w:ilvl w:val="0"/>
+          <w:numId w:val="1"/>
+        </w:numPr>
+        <w:spacing w:line="360" w:lineRule="auto"/>
+        <w:ind w:left="420" w:leftChars="0" w:hanging="420" w:firstLineChars="0"/>
+        <w:rPr>
+          <w:rFonts w:hint="default" w:ascii="Times New Roman Regular" w:hAnsi="Times New Roman Regular" w:cs="Times New Roman Regular"/>
+          <w:b w:val="0"/>
+          <w:bCs w:val="0"/>
           <w:sz w:val="18"/>
           <w:szCs w:val="18"/>
-          <w:shd w:val="clear" w:fill="F7F7F7"/>
-        </w:rPr>
-        <w:t>Province,</w:t>
-      </w:r>
-      <w:r>
-        <w:rPr>
-          <w:rFonts w:ascii="Courier" w:hAnsi="Courier" w:cs="Courier"/>
-          <w:color w:val="333333"/>
+        </w:rPr>
+      </w:pPr>
+      <w:r>
+        <w:rPr>
+          <w:rFonts w:hint="default" w:ascii="Times New Roman Regular" w:hAnsi="Times New Roman Regular" w:cs="Times New Roman Regular"/>
+          <w:b/>
+          <w:bCs/>
           <w:sz w:val="18"/>
           <w:szCs w:val="18"/>
-          <w:shd w:val="clear" w:fill="F7F7F7"/>
-        </w:rPr>
-        <w:t xml:space="preserve"> </w:t>
-      </w:r>
-      <w:r>
-        <w:rPr>
-          <w:rFonts w:ascii="Courier" w:hAnsi="Courier" w:cs="Courier"/>
-          <w:color w:val="333333"/>
+        </w:rPr>
+        <w:t>Ad</w:t>
+      </w:r>
+      <w:r>
+        <w:rPr>
+          <w:rFonts w:hint="default" w:ascii="Times New Roman Regular" w:hAnsi="Times New Roman Regular" w:cs="Times New Roman Regular"/>
+          <w:b w:val="0"/>
+          <w:bCs w:val="0"/>
           <w:sz w:val="18"/>
           <w:szCs w:val="18"/>
-          <w:shd w:val="clear" w:fill="F7F7F7"/>
-        </w:rPr>
-        <w:t>PageType</w:t>
-      </w:r>
-      <w:r>
-        <w:rPr>
-          <w:rFonts w:ascii="Courier" w:hAnsi="Courier" w:cs="Courier"/>
-          <w:color w:val="333333"/>
+        </w:rPr>
+        <w:t>: whether response contains ads or not, "AD" for yes and "noAD" for not.</w:t>
+      </w:r>
+    </w:p>
+    <w:p>
+      <w:pPr>
+        <w:numPr>
+          <w:ilvl w:val="0"/>
+          <w:numId w:val="1"/>
+        </w:numPr>
+        <w:spacing w:line="360" w:lineRule="auto"/>
+        <w:ind w:left="420" w:leftChars="0" w:hanging="420" w:firstLineChars="0"/>
+        <w:rPr>
+          <w:rFonts w:hint="default" w:ascii="Times New Roman Regular" w:hAnsi="Times New Roman Regular" w:cs="Times New Roman Regular"/>
+          <w:b w:val="0"/>
+          <w:bCs w:val="0"/>
           <w:sz w:val="18"/>
           <w:szCs w:val="18"/>
-          <w:shd w:val="clear" w:fill="F7F7F7"/>
-        </w:rPr>
-        <w:t xml:space="preserve">, </w:t>
-      </w:r>
-      <w:r>
-        <w:rPr>
-          <w:rFonts w:ascii="Courier" w:hAnsi="Courier" w:cs="Courier"/>
-          <w:color w:val="333333"/>
+        </w:rPr>
+      </w:pPr>
+      <w:r>
+        <w:rPr>
+          <w:rFonts w:hint="default" w:ascii="Times New Roman Regular" w:hAnsi="Times New Roman Regular" w:cs="Times New Roman Regular"/>
+          <w:b/>
+          <w:bCs/>
           <w:sz w:val="18"/>
           <w:szCs w:val="18"/>
-          <w:shd w:val="clear" w:fill="F7F7F7"/>
-        </w:rPr>
-        <w:t>Tnet,</w:t>
-      </w:r>
-      <w:r>
-        <w:rPr>
-          <w:rFonts w:ascii="Courier" w:hAnsi="Courier" w:cs="Courier"/>
-          <w:color w:val="333333"/>
+        </w:rPr>
+        <w:t>ISP</w:t>
+      </w:r>
+      <w:r>
+        <w:rPr>
+          <w:rFonts w:hint="default" w:ascii="Times New Roman Regular" w:hAnsi="Times New Roman Regular" w:cs="Times New Roman Regular"/>
+          <w:b w:val="0"/>
+          <w:bCs w:val="0"/>
           <w:sz w:val="18"/>
           <w:szCs w:val="18"/>
-          <w:shd w:val="clear" w:fill="F7F7F7"/>
-        </w:rPr>
-        <w:t xml:space="preserve"> </w:t>
-      </w:r>
-      <w:r>
-        <w:rPr>
-          <w:rFonts w:ascii="Courier" w:hAnsi="Courier" w:cs="Courier"/>
-          <w:color w:val="333333"/>
+        </w:rPr>
+        <w:t>: the Internet Service Provider.</w:t>
+      </w:r>
+    </w:p>
+    <w:p>
+      <w:pPr>
+        <w:numPr>
+          <w:ilvl w:val="0"/>
+          <w:numId w:val="1"/>
+        </w:numPr>
+        <w:spacing w:line="360" w:lineRule="auto"/>
+        <w:ind w:left="420" w:leftChars="0" w:hanging="420" w:firstLineChars="0"/>
+        <w:rPr>
+          <w:rFonts w:hint="default" w:ascii="Times New Roman Regular" w:hAnsi="Times New Roman Regular" w:cs="Times New Roman Regular"/>
+          <w:b w:val="0"/>
+          <w:bCs w:val="0"/>
           <w:sz w:val="18"/>
           <w:szCs w:val="18"/>
-          <w:shd w:val="clear" w:fill="F7F7F7"/>
-        </w:rPr>
-        <w:t>Tserver,</w:t>
-      </w:r>
-      <w:r>
-        <w:rPr>
-          <w:rFonts w:ascii="Courier" w:hAnsi="Courier" w:cs="Courier"/>
-          <w:color w:val="333333"/>
+        </w:rPr>
+      </w:pPr>
+      <w:r>
+        <w:rPr>
+          <w:rFonts w:hint="default" w:ascii="Times New Roman Regular" w:hAnsi="Times New Roman Regular" w:cs="Times New Roman Regular"/>
+          <w:b/>
+          <w:bCs/>
           <w:sz w:val="18"/>
           <w:szCs w:val="18"/>
-          <w:shd w:val="clear" w:fill="F7F7F7"/>
-        </w:rPr>
-        <w:t xml:space="preserve"> </w:t>
-      </w:r>
-      <w:r>
-        <w:rPr>
-          <w:rFonts w:ascii="Courier" w:hAnsi="Courier" w:cs="Courier"/>
-          <w:color w:val="333333"/>
+        </w:rPr>
+        <w:t>PageType</w:t>
+      </w:r>
+      <w:r>
+        <w:rPr>
+          <w:rFonts w:hint="default" w:ascii="Times New Roman Regular" w:hAnsi="Times New Roman Regular" w:cs="Times New Roman Regular"/>
+          <w:b w:val="0"/>
+          <w:bCs w:val="0"/>
           <w:sz w:val="18"/>
           <w:szCs w:val="18"/>
-          <w:shd w:val="clear" w:fill="F7F7F7"/>
-        </w:rPr>
-        <w:t>Tbrowser,</w:t>
-      </w:r>
-      <w:r>
-        <w:rPr>
-          <w:rFonts w:ascii="Courier" w:hAnsi="Courier" w:cs="Courier"/>
-          <w:color w:val="333333"/>
+        </w:rPr>
+        <w:t>: whether the page is loaded synchronously or asynchronously.</w:t>
+      </w:r>
+    </w:p>
+    <w:p>
+      <w:pPr>
+        <w:numPr>
+          <w:ilvl w:val="0"/>
+          <w:numId w:val="1"/>
+        </w:numPr>
+        <w:spacing w:line="360" w:lineRule="auto"/>
+        <w:ind w:left="420" w:leftChars="0" w:hanging="420" w:firstLineChars="0"/>
+        <w:rPr>
+          <w:rFonts w:hint="default" w:ascii="Times New Roman Regular" w:hAnsi="Times New Roman Regular" w:cs="Times New Roman Regular"/>
+          <w:b w:val="0"/>
+          <w:bCs w:val="0"/>
           <w:sz w:val="18"/>
           <w:szCs w:val="18"/>
-          <w:shd w:val="clear" w:fill="F7F7F7"/>
-        </w:rPr>
-        <w:t xml:space="preserve"> </w:t>
-      </w:r>
-      <w:r>
-        <w:rPr>
-          <w:rFonts w:ascii="Courier" w:hAnsi="Courier" w:cs="Courier"/>
-          <w:color w:val="333333"/>
+        </w:rPr>
+      </w:pPr>
+      <w:r>
+        <w:rPr>
+          <w:rFonts w:hint="default" w:ascii="Times New Roman Regular" w:hAnsi="Times New Roman Regular" w:cs="Times New Roman Regular"/>
+          <w:b/>
+          <w:bCs/>
           <w:sz w:val="18"/>
           <w:szCs w:val="18"/>
-          <w:shd w:val="clear" w:fill="F7F7F7"/>
-        </w:rPr>
-        <w:t>Tother,</w:t>
-      </w:r>
-      <w:r>
-        <w:rPr>
-          <w:rFonts w:ascii="Courier" w:hAnsi="Courier" w:cs="Courier"/>
-          <w:color w:val="333333"/>
+        </w:rPr>
+        <w:t>Tnet</w:t>
+      </w:r>
+      <w:r>
+        <w:rPr>
+          <w:rFonts w:hint="default" w:ascii="Times New Roman Regular" w:hAnsi="Times New Roman Regular" w:cs="Times New Roman Regular"/>
+          <w:b w:val="0"/>
+          <w:bCs w:val="0"/>
           <w:sz w:val="18"/>
           <w:szCs w:val="18"/>
-          <w:shd w:val="clear" w:fill="F7F7F7"/>
-        </w:rPr>
-        <w:t xml:space="preserve"> </w:t>
-      </w:r>
-      <w:r>
-        <w:rPr>
-          <w:rFonts w:ascii="Courier" w:hAnsi="Courier" w:cs="Courier"/>
-          <w:color w:val="333333"/>
+        </w:rPr>
+        <w:t>: the page transmission time over the network.</w:t>
+      </w:r>
+    </w:p>
+    <w:p>
+      <w:pPr>
+        <w:numPr>
+          <w:ilvl w:val="0"/>
+          <w:numId w:val="1"/>
+        </w:numPr>
+        <w:spacing w:line="360" w:lineRule="auto"/>
+        <w:ind w:left="420" w:leftChars="0" w:hanging="420" w:firstLineChars="0"/>
+        <w:rPr>
+          <w:rFonts w:hint="default" w:ascii="Times New Roman Regular" w:hAnsi="Times New Roman Regular" w:cs="Times New Roman Regular"/>
+          <w:b w:val="0"/>
+          <w:bCs w:val="0"/>
           <w:sz w:val="18"/>
           <w:szCs w:val="18"/>
-          <w:shd w:val="clear" w:fill="F7F7F7"/>
+        </w:rPr>
+      </w:pPr>
+      <w:r>
+        <w:rPr>
+          <w:rFonts w:hint="default" w:ascii="Times New Roman Regular" w:hAnsi="Times New Roman Regular" w:cs="Times New Roman Regular"/>
+          <w:b/>
+          <w:bCs/>
+          <w:sz w:val="18"/>
+          <w:szCs w:val="18"/>
+        </w:rPr>
+        <w:t>Tserver</w:t>
+      </w:r>
+      <w:r>
+        <w:rPr>
+          <w:rFonts w:hint="default" w:ascii="Times New Roman Regular" w:hAnsi="Times New Roman Regular" w:cs="Times New Roman Regular"/>
+          <w:b w:val="0"/>
+          <w:bCs w:val="0"/>
+          <w:sz w:val="18"/>
+          <w:szCs w:val="18"/>
+        </w:rPr>
+        <w:t xml:space="preserve">: the server-side processing time of the query. </w:t>
+      </w:r>
+    </w:p>
+    <w:p>
+      <w:pPr>
+        <w:numPr>
+          <w:ilvl w:val="0"/>
+          <w:numId w:val="1"/>
+        </w:numPr>
+        <w:spacing w:line="360" w:lineRule="auto"/>
+        <w:ind w:left="420" w:leftChars="0" w:hanging="420" w:firstLineChars="0"/>
+        <w:rPr>
+          <w:rFonts w:hint="default" w:ascii="Times New Roman Regular" w:hAnsi="Times New Roman Regular" w:cs="Times New Roman Regular"/>
+          <w:b w:val="0"/>
+          <w:bCs w:val="0"/>
+          <w:sz w:val="18"/>
+          <w:szCs w:val="18"/>
+        </w:rPr>
+      </w:pPr>
+      <w:r>
+        <w:rPr>
+          <w:rFonts w:hint="default" w:ascii="Times New Roman Regular" w:hAnsi="Times New Roman Regular" w:cs="Times New Roman Regular"/>
+          <w:b/>
+          <w:bCs/>
+          <w:sz w:val="18"/>
+          <w:szCs w:val="18"/>
+        </w:rPr>
+        <w:t>Tbrowser</w:t>
+      </w:r>
+      <w:r>
+        <w:rPr>
+          <w:rFonts w:hint="default" w:ascii="Times New Roman Regular" w:hAnsi="Times New Roman Regular" w:cs="Times New Roman Regular"/>
+          <w:b w:val="0"/>
+          <w:bCs w:val="0"/>
+          <w:sz w:val="18"/>
+          <w:szCs w:val="18"/>
+        </w:rPr>
+        <w:t>: the DOM parsing time of the browser.</w:t>
+      </w:r>
+    </w:p>
+    <w:p>
+      <w:pPr>
+        <w:numPr>
+          <w:ilvl w:val="0"/>
+          <w:numId w:val="1"/>
+        </w:numPr>
+        <w:spacing w:line="360" w:lineRule="auto"/>
+        <w:ind w:left="420" w:leftChars="0" w:hanging="420" w:firstLineChars="0"/>
+        <w:rPr>
+          <w:rFonts w:hint="default" w:ascii="Times New Roman Regular" w:hAnsi="Times New Roman Regular" w:cs="Times New Roman Regular"/>
+          <w:b w:val="0"/>
+          <w:bCs w:val="0"/>
+          <w:sz w:val="18"/>
+          <w:szCs w:val="18"/>
+        </w:rPr>
+      </w:pPr>
+      <w:r>
+        <w:rPr>
+          <w:rFonts w:hint="default" w:ascii="Times New Roman Regular" w:hAnsi="Times New Roman Regular" w:cs="Times New Roman Regular"/>
+          <w:b/>
+          <w:bCs/>
+          <w:sz w:val="18"/>
+          <w:szCs w:val="18"/>
+        </w:rPr>
+        <w:t>Tother</w:t>
+      </w:r>
+      <w:r>
+        <w:rPr>
+          <w:rFonts w:hint="default" w:ascii="Times New Roman Regular" w:hAnsi="Times New Roman Regular" w:cs="Times New Roman Regular"/>
+          <w:b w:val="0"/>
+          <w:bCs w:val="0"/>
+          <w:sz w:val="18"/>
+          <w:szCs w:val="18"/>
+        </w:rPr>
+        <w:t>: the remaining time for obtaining other embedded elements.</w:t>
+      </w:r>
+    </w:p>
+    <w:p>
+      <w:pPr>
+        <w:numPr>
+          <w:ilvl w:val="0"/>
+          <w:numId w:val="1"/>
+        </w:numPr>
+        <w:spacing w:line="360" w:lineRule="auto"/>
+        <w:ind w:left="420" w:leftChars="0" w:hanging="420" w:firstLineChars="0"/>
+        <w:rPr>
+          <w:rFonts w:hint="default" w:ascii="Times New Roman Regular" w:hAnsi="Times New Roman Regular" w:cs="Times New Roman Regular"/>
+          <w:b w:val="0"/>
+          <w:bCs w:val="0"/>
+          <w:sz w:val="18"/>
+          <w:szCs w:val="18"/>
+        </w:rPr>
+      </w:pPr>
+      <w:r>
+        <w:rPr>
+          <w:rFonts w:hint="default" w:ascii="Times New Roman Regular" w:hAnsi="Times New Roman Regular" w:cs="Times New Roman Regular"/>
+          <w:b/>
+          <w:bCs/>
+          <w:sz w:val="18"/>
+          <w:szCs w:val="18"/>
         </w:rPr>
         <w:t>SRT</w:t>
       </w:r>
-    </w:p>
-    <w:p>
-      <w:pPr>
-        <w:spacing w:line="360" w:lineRule="auto"/>
-        <w:rPr>
-          <w:rFonts w:hint="default" w:ascii="Times New Roman" w:hAnsi="Times New Roman" w:cs="Times New Roman"/>
-          <w:b w:val="0"/>
-          <w:bCs w:val="0"/>
+      <w:r>
+        <w:rPr>
+          <w:rFonts w:hint="default" w:ascii="Times New Roman Regular" w:hAnsi="Times New Roman Regular" w:cs="Times New Roman Regular"/>
+          <w:b w:val="0"/>
+          <w:bCs w:val="0"/>
+          <w:sz w:val="18"/>
+          <w:szCs w:val="18"/>
+        </w:rPr>
+        <w:t>: search response time (ms), which is the sum of the above four Ts.</w:t>
+      </w:r>
+    </w:p>
+    <w:p>
+      <w:pPr>
+        <w:spacing w:line="240" w:lineRule="auto"/>
+        <w:rPr>
+          <w:rFonts w:hint="default" w:ascii="Times New Roman Bold" w:hAnsi="Times New Roman Bold" w:cs="Times New Roman Bold"/>
+          <w:b/>
+          <w:bCs/>
           <w:sz w:val="24"/>
           <w:szCs w:val="24"/>
         </w:rPr>
       </w:pPr>
-      <w:r>
-        <w:rPr>
-          <w:rFonts w:hint="default" w:ascii="Times New Roman" w:hAnsi="Times New Roman" w:cs="Times New Roman"/>
-          <w:b w:val="0"/>
-          <w:bCs w:val="0"/>
+    </w:p>
+    <w:p>
+      <w:pPr>
+        <w:spacing w:line="360" w:lineRule="auto"/>
+        <w:rPr>
+          <w:rFonts w:hint="default" w:ascii="Times New Roman Bold" w:hAnsi="Times New Roman Bold" w:cs="Times New Roman Bold"/>
+          <w:b/>
+          <w:bCs/>
           <w:sz w:val="24"/>
           <w:szCs w:val="24"/>
         </w:rPr>
-        <w:t>Accordingly, the meaning of each of the above attributes was provided as below:</w:t>
-      </w:r>
-    </w:p>
-    <w:p>
-      <w:pPr>
-        <w:numPr>
-          <w:ilvl w:val="0"/>
-          <w:numId w:val="1"/>
-        </w:numPr>
-        <w:spacing w:line="360" w:lineRule="auto"/>
-        <w:ind w:left="420" w:leftChars="0" w:hanging="420" w:firstLineChars="0"/>
-        <w:rPr>
-          <w:rFonts w:hint="default" w:ascii="Times New Roman Regular" w:hAnsi="Times New Roman Regular" w:cs="Times New Roman Regular"/>
-          <w:b w:val="0"/>
-          <w:bCs w:val="0"/>
-          <w:sz w:val="18"/>
-          <w:szCs w:val="18"/>
-        </w:rPr>
-      </w:pPr>
-      <w:r>
-        <w:rPr>
-          <w:rFonts w:hint="default" w:ascii="Times New Roman Regular" w:hAnsi="Times New Roman Regular" w:cs="Times New Roman Regular"/>
-          <w:b/>
-          <w:bCs/>
-          <w:sz w:val="18"/>
-          <w:szCs w:val="18"/>
-        </w:rPr>
-        <w:t>Timestamp</w:t>
-      </w:r>
-      <w:r>
-        <w:rPr>
-          <w:rFonts w:hint="default" w:ascii="Times New Roman Regular" w:hAnsi="Times New Roman Regular" w:cs="Times New Roman Regular"/>
-          <w:b w:val="0"/>
-          <w:bCs w:val="0"/>
-          <w:sz w:val="18"/>
-          <w:szCs w:val="18"/>
-        </w:rPr>
-        <w:t>: the Unix query timestamp.</w:t>
-      </w:r>
-    </w:p>
-    <w:p>
-      <w:pPr>
-        <w:numPr>
-          <w:ilvl w:val="0"/>
-          <w:numId w:val="1"/>
-        </w:numPr>
-        <w:spacing w:line="360" w:lineRule="auto"/>
-        <w:ind w:left="420" w:leftChars="0" w:hanging="420" w:firstLineChars="0"/>
-        <w:rPr>
-          <w:rFonts w:hint="default" w:ascii="Times New Roman Regular" w:hAnsi="Times New Roman Regular" w:cs="Times New Roman Regular"/>
-          <w:b w:val="0"/>
-          <w:bCs w:val="0"/>
-          <w:sz w:val="18"/>
-          <w:szCs w:val="18"/>
-        </w:rPr>
-      </w:pPr>
-      <w:r>
-        <w:rPr>
-          <w:rFonts w:hint="default" w:ascii="Times New Roman Regular" w:hAnsi="Times New Roman Regular" w:cs="Times New Roman Regular"/>
-          <w:b/>
-          <w:bCs/>
-          <w:sz w:val="18"/>
-          <w:szCs w:val="18"/>
-        </w:rPr>
-        <w:t>#Images</w:t>
-      </w:r>
-      <w:r>
-        <w:rPr>
-          <w:rFonts w:hint="default" w:ascii="Times New Roman Regular" w:hAnsi="Times New Roman Regular" w:cs="Times New Roman Regular"/>
-          <w:b w:val="0"/>
-          <w:bCs w:val="0"/>
-          <w:sz w:val="18"/>
-          <w:szCs w:val="18"/>
-        </w:rPr>
-        <w:t>: the number of images embedded in the response.</w:t>
-      </w:r>
-    </w:p>
-    <w:p>
-      <w:pPr>
-        <w:numPr>
-          <w:ilvl w:val="0"/>
-          <w:numId w:val="1"/>
-        </w:numPr>
-        <w:spacing w:line="360" w:lineRule="auto"/>
-        <w:ind w:left="420" w:leftChars="0" w:hanging="420" w:firstLineChars="0"/>
-        <w:rPr>
-          <w:rFonts w:hint="default" w:ascii="Times New Roman Regular" w:hAnsi="Times New Roman Regular" w:cs="Times New Roman Regular"/>
-          <w:b w:val="0"/>
-          <w:bCs w:val="0"/>
-          <w:sz w:val="18"/>
-          <w:szCs w:val="18"/>
-        </w:rPr>
-      </w:pPr>
-      <w:r>
-        <w:rPr>
-          <w:rFonts w:hint="default" w:ascii="Times New Roman Regular" w:hAnsi="Times New Roman Regular" w:cs="Times New Roman Regular"/>
-          <w:b/>
-          <w:bCs/>
-          <w:sz w:val="18"/>
-          <w:szCs w:val="18"/>
-        </w:rPr>
-        <w:t>UA (User Agent)</w:t>
-      </w:r>
-      <w:r>
-        <w:rPr>
-          <w:rFonts w:hint="default" w:ascii="Times New Roman Regular" w:hAnsi="Times New Roman Regular" w:cs="Times New Roman Regular"/>
-          <w:b w:val="0"/>
-          <w:bCs w:val="0"/>
-          <w:sz w:val="18"/>
-          <w:szCs w:val="18"/>
-        </w:rPr>
-        <w:t>: the type of the user's browser where the query submitted from.</w:t>
-      </w:r>
-    </w:p>
-    <w:p>
-      <w:pPr>
-        <w:numPr>
-          <w:ilvl w:val="0"/>
-          <w:numId w:val="1"/>
-        </w:numPr>
-        <w:spacing w:line="360" w:lineRule="auto"/>
-        <w:ind w:left="420" w:leftChars="0" w:hanging="420" w:firstLineChars="0"/>
-        <w:rPr>
-          <w:rFonts w:hint="default" w:ascii="Times New Roman Regular" w:hAnsi="Times New Roman Regular" w:cs="Times New Roman Regular"/>
-          <w:b w:val="0"/>
-          <w:bCs w:val="0"/>
-          <w:sz w:val="18"/>
-          <w:szCs w:val="18"/>
-        </w:rPr>
-      </w:pPr>
-      <w:r>
-        <w:rPr>
-          <w:rFonts w:hint="default" w:ascii="Times New Roman Regular" w:hAnsi="Times New Roman Regular" w:cs="Times New Roman Regular"/>
-          <w:b/>
-          <w:bCs/>
-          <w:sz w:val="18"/>
-          <w:szCs w:val="18"/>
-        </w:rPr>
-        <w:t>Ad</w:t>
-      </w:r>
-      <w:r>
-        <w:rPr>
-          <w:rFonts w:hint="default" w:ascii="Times New Roman Regular" w:hAnsi="Times New Roman Regular" w:cs="Times New Roman Regular"/>
-          <w:b w:val="0"/>
-          <w:bCs w:val="0"/>
-          <w:sz w:val="18"/>
-          <w:szCs w:val="18"/>
-        </w:rPr>
-        <w:t>: whether response contains ads or not, "AD" for yes and "noAD" for not.</w:t>
-      </w:r>
-    </w:p>
-    <w:p>
-      <w:pPr>
-        <w:numPr>
-          <w:ilvl w:val="0"/>
-          <w:numId w:val="1"/>
-        </w:numPr>
-        <w:spacing w:line="360" w:lineRule="auto"/>
-        <w:ind w:left="420" w:leftChars="0" w:hanging="420" w:firstLineChars="0"/>
-        <w:rPr>
-          <w:rFonts w:hint="default" w:ascii="Times New Roman Regular" w:hAnsi="Times New Roman Regular" w:cs="Times New Roman Regular"/>
-          <w:b w:val="0"/>
-          <w:bCs w:val="0"/>
-          <w:sz w:val="18"/>
-          <w:szCs w:val="18"/>
-        </w:rPr>
-      </w:pPr>
-      <w:r>
-        <w:rPr>
-          <w:rFonts w:hint="default" w:ascii="Times New Roman Regular" w:hAnsi="Times New Roman Regular" w:cs="Times New Roman Regular"/>
-          <w:b/>
-          <w:bCs/>
-          <w:sz w:val="18"/>
-          <w:szCs w:val="18"/>
-        </w:rPr>
-        <w:t>ISP</w:t>
-      </w:r>
-      <w:r>
-        <w:rPr>
-          <w:rFonts w:hint="default" w:ascii="Times New Roman Regular" w:hAnsi="Times New Roman Regular" w:cs="Times New Roman Regular"/>
-          <w:b w:val="0"/>
-          <w:bCs w:val="0"/>
-          <w:sz w:val="18"/>
-          <w:szCs w:val="18"/>
-        </w:rPr>
-        <w:t xml:space="preserve">: the </w:t>
-      </w:r>
-      <w:r>
-        <w:rPr>
-          <w:rFonts w:hint="default" w:ascii="Times New Roman Regular" w:hAnsi="Times New Roman Regular" w:cs="Times New Roman Regular"/>
-          <w:b w:val="0"/>
-          <w:bCs w:val="0"/>
-          <w:sz w:val="18"/>
-          <w:szCs w:val="18"/>
-        </w:rPr>
-        <w:t>Internet Service Provider</w:t>
-      </w:r>
-      <w:r>
-        <w:rPr>
-          <w:rFonts w:hint="default" w:ascii="Times New Roman Regular" w:hAnsi="Times New Roman Regular" w:cs="Times New Roman Regular"/>
-          <w:b w:val="0"/>
-          <w:bCs w:val="0"/>
-          <w:sz w:val="18"/>
-          <w:szCs w:val="18"/>
-        </w:rPr>
-        <w:t>.</w:t>
-      </w:r>
-    </w:p>
-    <w:p>
-      <w:pPr>
-        <w:numPr>
-          <w:ilvl w:val="0"/>
-          <w:numId w:val="1"/>
-        </w:numPr>
-        <w:spacing w:line="360" w:lineRule="auto"/>
-        <w:ind w:left="420" w:leftChars="0" w:hanging="420" w:firstLineChars="0"/>
-        <w:rPr>
-          <w:rFonts w:hint="default" w:ascii="Times New Roman Regular" w:hAnsi="Times New Roman Regular" w:cs="Times New Roman Regular"/>
-          <w:b w:val="0"/>
-          <w:bCs w:val="0"/>
-          <w:sz w:val="18"/>
-          <w:szCs w:val="18"/>
-        </w:rPr>
-      </w:pPr>
-      <w:r>
-        <w:rPr>
-          <w:rFonts w:hint="default" w:ascii="Times New Roman Regular" w:hAnsi="Times New Roman Regular" w:cs="Times New Roman Regular"/>
-          <w:b/>
-          <w:bCs/>
-          <w:sz w:val="18"/>
-          <w:szCs w:val="18"/>
-        </w:rPr>
-        <w:t>PageType</w:t>
-      </w:r>
-      <w:r>
-        <w:rPr>
-          <w:rFonts w:hint="default" w:ascii="Times New Roman Regular" w:hAnsi="Times New Roman Regular" w:cs="Times New Roman Regular"/>
-          <w:b w:val="0"/>
-          <w:bCs w:val="0"/>
-          <w:sz w:val="18"/>
-          <w:szCs w:val="18"/>
-        </w:rPr>
-        <w:t>: whether the page is loaded synchronously or asynchronously.</w:t>
-      </w:r>
-    </w:p>
-    <w:p>
-      <w:pPr>
-        <w:numPr>
-          <w:ilvl w:val="0"/>
-          <w:numId w:val="1"/>
-        </w:numPr>
-        <w:spacing w:line="360" w:lineRule="auto"/>
-        <w:ind w:left="420" w:leftChars="0" w:hanging="420" w:firstLineChars="0"/>
-        <w:rPr>
-          <w:rFonts w:hint="default" w:ascii="Times New Roman Regular" w:hAnsi="Times New Roman Regular" w:cs="Times New Roman Regular"/>
-          <w:b w:val="0"/>
-          <w:bCs w:val="0"/>
-          <w:sz w:val="18"/>
-          <w:szCs w:val="18"/>
-        </w:rPr>
-      </w:pPr>
-      <w:r>
-        <w:rPr>
-          <w:rFonts w:hint="default" w:ascii="Times New Roman Regular" w:hAnsi="Times New Roman Regular" w:cs="Times New Roman Regular"/>
-          <w:b/>
-          <w:bCs/>
-          <w:sz w:val="18"/>
-          <w:szCs w:val="18"/>
-        </w:rPr>
-        <w:t>Tnet</w:t>
-      </w:r>
-      <w:r>
-        <w:rPr>
-          <w:rFonts w:hint="default" w:ascii="Times New Roman Regular" w:hAnsi="Times New Roman Regular" w:cs="Times New Roman Regular"/>
-          <w:b w:val="0"/>
-          <w:bCs w:val="0"/>
-          <w:sz w:val="18"/>
-          <w:szCs w:val="18"/>
-        </w:rPr>
-        <w:t>: the page transmission time over the network.</w:t>
-      </w:r>
-    </w:p>
-    <w:p>
-      <w:pPr>
-        <w:numPr>
-          <w:ilvl w:val="0"/>
-          <w:numId w:val="1"/>
-        </w:numPr>
-        <w:spacing w:line="360" w:lineRule="auto"/>
-        <w:ind w:left="420" w:leftChars="0" w:hanging="420" w:firstLineChars="0"/>
-        <w:rPr>
-          <w:rFonts w:hint="default" w:ascii="Times New Roman Regular" w:hAnsi="Times New Roman Regular" w:cs="Times New Roman Regular"/>
-          <w:b w:val="0"/>
-          <w:bCs w:val="0"/>
-          <w:sz w:val="18"/>
-          <w:szCs w:val="18"/>
-        </w:rPr>
-      </w:pPr>
-      <w:r>
-        <w:rPr>
-          <w:rFonts w:hint="default" w:ascii="Times New Roman Regular" w:hAnsi="Times New Roman Regular" w:cs="Times New Roman Regular"/>
-          <w:b/>
-          <w:bCs/>
-          <w:sz w:val="18"/>
-          <w:szCs w:val="18"/>
-        </w:rPr>
-        <w:t>Tserver</w:t>
-      </w:r>
-      <w:r>
-        <w:rPr>
-          <w:rFonts w:hint="default" w:ascii="Times New Roman Regular" w:hAnsi="Times New Roman Regular" w:cs="Times New Roman Regular"/>
-          <w:b w:val="0"/>
-          <w:bCs w:val="0"/>
-          <w:sz w:val="18"/>
-          <w:szCs w:val="18"/>
-        </w:rPr>
-        <w:t xml:space="preserve">: the server-side processing time of the query. </w:t>
-      </w:r>
-    </w:p>
-    <w:p>
-      <w:pPr>
-        <w:numPr>
-          <w:ilvl w:val="0"/>
-          <w:numId w:val="1"/>
-        </w:numPr>
-        <w:spacing w:line="360" w:lineRule="auto"/>
-        <w:ind w:left="420" w:leftChars="0" w:hanging="420" w:firstLineChars="0"/>
-        <w:rPr>
-          <w:rFonts w:hint="default" w:ascii="Times New Roman Regular" w:hAnsi="Times New Roman Regular" w:cs="Times New Roman Regular"/>
-          <w:b w:val="0"/>
-          <w:bCs w:val="0"/>
-          <w:sz w:val="18"/>
-          <w:szCs w:val="18"/>
-        </w:rPr>
-      </w:pPr>
-      <w:r>
-        <w:rPr>
-          <w:rFonts w:hint="default" w:ascii="Times New Roman Regular" w:hAnsi="Times New Roman Regular" w:cs="Times New Roman Regular"/>
-          <w:b/>
-          <w:bCs/>
-          <w:sz w:val="18"/>
-          <w:szCs w:val="18"/>
-        </w:rPr>
-        <w:t>Tbrowser</w:t>
-      </w:r>
-      <w:r>
-        <w:rPr>
-          <w:rFonts w:hint="default" w:ascii="Times New Roman Regular" w:hAnsi="Times New Roman Regular" w:cs="Times New Roman Regular"/>
-          <w:b w:val="0"/>
-          <w:bCs w:val="0"/>
-          <w:sz w:val="18"/>
-          <w:szCs w:val="18"/>
-        </w:rPr>
-        <w:t>: the DOM parsing time of the browser.</w:t>
-      </w:r>
-    </w:p>
-    <w:p>
-      <w:pPr>
-        <w:numPr>
-          <w:ilvl w:val="0"/>
-          <w:numId w:val="1"/>
-        </w:numPr>
-        <w:spacing w:line="360" w:lineRule="auto"/>
-        <w:ind w:left="420" w:leftChars="0" w:hanging="420" w:firstLineChars="0"/>
-        <w:rPr>
-          <w:rFonts w:hint="default" w:ascii="Times New Roman Regular" w:hAnsi="Times New Roman Regular" w:cs="Times New Roman Regular"/>
-          <w:b w:val="0"/>
-          <w:bCs w:val="0"/>
-          <w:sz w:val="18"/>
-          <w:szCs w:val="18"/>
-        </w:rPr>
-      </w:pPr>
-      <w:r>
-        <w:rPr>
-          <w:rFonts w:hint="default" w:ascii="Times New Roman Regular" w:hAnsi="Times New Roman Regular" w:cs="Times New Roman Regular"/>
-          <w:b/>
-          <w:bCs/>
-          <w:sz w:val="18"/>
-          <w:szCs w:val="18"/>
-        </w:rPr>
-        <w:t>Tother</w:t>
-      </w:r>
-      <w:r>
-        <w:rPr>
-          <w:rFonts w:hint="default" w:ascii="Times New Roman Regular" w:hAnsi="Times New Roman Regular" w:cs="Times New Roman Regular"/>
-          <w:b w:val="0"/>
-          <w:bCs w:val="0"/>
-          <w:sz w:val="18"/>
-          <w:szCs w:val="18"/>
-        </w:rPr>
-        <w:t>: the remaining time for obtaining other embedded elements.</w:t>
-      </w:r>
-    </w:p>
-    <w:p>
-      <w:pPr>
-        <w:numPr>
-          <w:ilvl w:val="0"/>
-          <w:numId w:val="1"/>
-        </w:numPr>
-        <w:spacing w:line="360" w:lineRule="auto"/>
-        <w:ind w:left="420" w:leftChars="0" w:hanging="420" w:firstLineChars="0"/>
-        <w:rPr>
-          <w:rFonts w:hint="default" w:ascii="Times New Roman Regular" w:hAnsi="Times New Roman Regular" w:cs="Times New Roman Regular"/>
-          <w:b w:val="0"/>
-          <w:bCs w:val="0"/>
-          <w:sz w:val="18"/>
-          <w:szCs w:val="18"/>
-        </w:rPr>
-      </w:pPr>
-      <w:r>
-        <w:rPr>
-          <w:rFonts w:hint="default" w:ascii="Times New Roman Regular" w:hAnsi="Times New Roman Regular" w:cs="Times New Roman Regular"/>
-          <w:b/>
-          <w:bCs/>
-          <w:sz w:val="18"/>
-          <w:szCs w:val="18"/>
-        </w:rPr>
-        <w:t>SRT</w:t>
-      </w:r>
-      <w:r>
-        <w:rPr>
-          <w:rFonts w:hint="default" w:ascii="Times New Roman Regular" w:hAnsi="Times New Roman Regular" w:cs="Times New Roman Regular"/>
-          <w:b w:val="0"/>
-          <w:bCs w:val="0"/>
-          <w:sz w:val="18"/>
-          <w:szCs w:val="18"/>
-        </w:rPr>
-        <w:t>: search response time (ms), which is the sum of the above four Ts.</w:t>
-      </w:r>
-    </w:p>
-    <w:p>
-      <w:pPr>
-        <w:spacing w:line="240" w:lineRule="auto"/>
+      </w:pPr>
+      <w:r>
         <w:rPr>
           <w:rFonts w:hint="default" w:ascii="Times New Roman Bold" w:hAnsi="Times New Roman Bold" w:cs="Times New Roman Bold"/>
           <w:b/>
@@ -1295,82 +1024,27 @@
           <w:sz w:val="24"/>
           <w:szCs w:val="24"/>
         </w:rPr>
-      </w:pPr>
-    </w:p>
-    <w:p>
-      <w:pPr>
-        <w:spacing w:line="360" w:lineRule="auto"/>
-        <w:rPr>
-          <w:rFonts w:hint="default" w:ascii="Times New Roman Bold" w:hAnsi="Times New Roman Bold" w:cs="Times New Roman Bold"/>
-          <w:b/>
-          <w:bCs/>
-          <w:sz w:val="24"/>
-          <w:szCs w:val="24"/>
-        </w:rPr>
-      </w:pPr>
-      <w:r>
-        <w:rPr>
-          <w:rFonts w:hint="default" w:ascii="Times New Roman Bold" w:hAnsi="Times New Roman Bold" w:cs="Times New Roman Bold"/>
-          <w:b/>
-          <w:bCs/>
-          <w:sz w:val="24"/>
-          <w:szCs w:val="24"/>
-        </w:rPr>
-        <w:t>Tasks</w:t>
-      </w:r>
-      <w:r>
-        <w:rPr>
-          <w:rFonts w:hint="default" w:ascii="Times New Roman Bold" w:hAnsi="Times New Roman Bold" w:cs="Times New Roman Bold"/>
-          <w:b/>
-          <w:bCs/>
-          <w:sz w:val="24"/>
-          <w:szCs w:val="24"/>
-        </w:rPr>
-        <w:t xml:space="preserve"> and Results</w:t>
-      </w:r>
-    </w:p>
-    <w:p>
-      <w:pPr>
-        <w:spacing w:line="360" w:lineRule="auto"/>
-        <w:rPr>
-          <w:rFonts w:hint="default" w:ascii="Times New Roman Bold" w:hAnsi="Times New Roman Bold" w:cs="Times New Roman Bold"/>
-          <w:b/>
-          <w:bCs/>
-          <w:sz w:val="22"/>
-          <w:szCs w:val="22"/>
-        </w:rPr>
-      </w:pPr>
-      <w:r>
-        <w:rPr>
-          <w:rFonts w:hint="default" w:ascii="Times New Roman Regular" w:hAnsi="Times New Roman Regular" w:cs="Times New Roman Regular"/>
-          <w:sz w:val="22"/>
-          <w:szCs w:val="22"/>
-        </w:rPr>
-        <w:t>T</w:t>
-      </w:r>
-      <w:r>
-        <w:rPr>
-          <w:rFonts w:hint="default" w:ascii="Times New Roman Regular" w:hAnsi="Times New Roman Regular" w:cs="Times New Roman Regular"/>
-          <w:sz w:val="22"/>
-          <w:szCs w:val="22"/>
-        </w:rPr>
-        <w:t xml:space="preserve">he </w:t>
-      </w:r>
-      <w:r>
-        <w:rPr>
-          <w:rFonts w:hint="default" w:ascii="Times New Roman Regular" w:hAnsi="Times New Roman Regular" w:cs="Times New Roman Regular"/>
-          <w:sz w:val="22"/>
-          <w:szCs w:val="22"/>
-        </w:rPr>
-        <w:t>given assignment tasks and corresponding responses are provided respectively below</w:t>
-      </w:r>
-      <w:r>
-        <w:rPr>
-          <w:rFonts w:hint="default" w:ascii="Times New Roman Regular" w:hAnsi="Times New Roman Regular" w:cs="Times New Roman Regular"/>
-          <w:sz w:val="22"/>
-          <w:szCs w:val="22"/>
-        </w:rPr>
-        <w:t>.</w:t>
+        <w:t>Tasks and Results</w:t>
+      </w:r>
+    </w:p>
+    <w:p>
+      <w:pPr>
+        <w:spacing w:line="360" w:lineRule="auto"/>
+        <w:rPr>
+          <w:rFonts w:hint="default" w:ascii="Times New Roman Bold" w:hAnsi="Times New Roman Bold" w:cs="Times New Roman Bold"/>
+          <w:b/>
+          <w:bCs/>
+          <w:sz w:val="22"/>
+          <w:szCs w:val="22"/>
+        </w:rPr>
+      </w:pPr>
+      <w:r>
+        <w:rPr>
+          <w:rFonts w:hint="default" w:ascii="Times New Roman Regular" w:hAnsi="Times New Roman Regular" w:cs="Times New Roman Regular"/>
+          <w:sz w:val="22"/>
+          <w:szCs w:val="22"/>
+        </w:rPr>
+        <w:t>The given assignment tasks and corresponding responses are provided respectively below.</w:t>
       </w:r>
     </w:p>
     <w:p>
@@ -1403,6 +1077,7 @@
       <w:pPr>
         <w:widowControl w:val="0"/>
         <w:numPr>
+          <w:ilvl w:val="0"/>
           <w:numId w:val="0"/>
         </w:numPr>
         <w:spacing w:line="360" w:lineRule="auto"/>
@@ -1425,9 +1100,9 @@
         </w:rPr>
         <w:drawing>
           <wp:inline distT="0" distB="0" distL="114300" distR="114300">
-            <wp:extent cx="5443220" cy="2423160"/>
-            <wp:effectExtent l="0" t="0" r="0" b="15875"/>
-            <wp:docPr id="4" name="Picture 4" descr="figure_1"/>
+            <wp:extent cx="4956810" cy="2760980"/>
+            <wp:effectExtent l="0" t="0" r="21590" b="7620"/>
+            <wp:docPr id="2" name="Picture 2" descr="figure_1"/>
             <wp:cNvGraphicFramePr>
               <a:graphicFrameLocks xmlns:a="http://schemas.openxmlformats.org/drawingml/2006/main" noChangeAspect="1"/>
             </wp:cNvGraphicFramePr>
@@ -1435,14 +1110,14 @@
               <a:graphicData uri="http://schemas.openxmlformats.org/drawingml/2006/picture">
                 <pic:pic xmlns:pic="http://schemas.openxmlformats.org/drawingml/2006/picture">
                   <pic:nvPicPr>
-                    <pic:cNvPr id="4" name="Picture 4" descr="figure_1"/>
+                    <pic:cNvPr id="2" name="Picture 2" descr="figure_1"/>
                     <pic:cNvPicPr>
                       <a:picLocks noChangeAspect="1"/>
                     </pic:cNvPicPr>
                   </pic:nvPicPr>
                   <pic:blipFill>
                     <a:blip r:embed="rId7"/>
-                    <a:srcRect l="4931" t="4823" r="7849" b="3159"/>
+                    <a:srcRect l="4581" t="5209" r="8392" b="2604"/>
                     <a:stretch>
                       <a:fillRect/>
                     </a:stretch>
@@ -1450,7 +1125,7 @@
                   <pic:spPr>
                     <a:xfrm>
                       <a:off x="0" y="0"/>
-                      <a:ext cx="5443220" cy="2423160"/>
+                      <a:ext cx="4956810" cy="2760980"/>
                     </a:xfrm>
                     <a:prstGeom prst="rect">
                       <a:avLst/>
@@ -1467,6 +1142,7 @@
       <w:pPr>
         <w:widowControl w:val="0"/>
         <w:numPr>
+          <w:ilvl w:val="0"/>
           <w:numId w:val="0"/>
         </w:numPr>
         <w:spacing w:line="360" w:lineRule="auto"/>
@@ -1500,98 +1176,85 @@
         <w:spacing w:line="360" w:lineRule="auto"/>
         <w:jc w:val="both"/>
         <w:rPr>
-          <w:rFonts w:hint="default" w:ascii="Times New Roman" w:hAnsi="Times New Roman" w:cs="Times New Roman"/>
-          <w:b w:val="0"/>
-          <w:bCs w:val="0"/>
-          <w:sz w:val="22"/>
-          <w:szCs w:val="22"/>
-        </w:rPr>
-      </w:pPr>
-      <w:r>
-        <w:rPr>
-          <w:rFonts w:hint="default" w:ascii="Times New Roman" w:hAnsi="Times New Roman" w:cs="Times New Roman"/>
-          <w:b w:val="0"/>
-          <w:bCs w:val="0"/>
-          <w:sz w:val="22"/>
-          <w:szCs w:val="22"/>
-        </w:rPr>
-        <w:t>The required line chart is delineated in the above figure (Figure 1).</w:t>
-      </w:r>
-      <w:r>
-        <w:rPr>
-          <w:rFonts w:hint="default" w:ascii="Times New Roman" w:hAnsi="Times New Roman" w:cs="Times New Roman"/>
-          <w:b w:val="0"/>
-          <w:bCs w:val="0"/>
-          <w:sz w:val="22"/>
-          <w:szCs w:val="22"/>
-        </w:rPr>
-        <w:t xml:space="preserve"> Line charts are mainly used to convey a connection between a series of data points with their time of occurrence as a continuous line. That is, line charts best describe a variable’s pattern of change in the given time range. By creating the line chart for the average SRT per 10 minutes, it can be observed that the maximum average SRT would occur during approximately the same time of each day: evening to the end of the day. Moreover, it can also be observed that the lowest average SRT occurs approximately after midnight for each of the investigated 14 days. Hence, based on these observations, it could be derived that the SRT for this search engine experiences its lowest value at some time after midnight and highest value before the day’s end while this value increases throughout the day. </w:t>
+          <w:rFonts w:hint="default" w:ascii="Times New Roman Bold" w:hAnsi="Times New Roman Bold" w:cs="Times New Roman Bold"/>
+          <w:b/>
+          <w:bCs/>
+          <w:sz w:val="22"/>
+          <w:szCs w:val="22"/>
+        </w:rPr>
+      </w:pPr>
+      <w:r>
+        <w:rPr>
+          <w:rFonts w:hint="default" w:ascii="Times New Roman" w:hAnsi="Times New Roman" w:cs="Times New Roman"/>
+          <w:b w:val="0"/>
+          <w:bCs w:val="0"/>
+          <w:sz w:val="22"/>
+          <w:szCs w:val="22"/>
+        </w:rPr>
+        <w:t xml:space="preserve">The required line chart is delineated in the above figure (Figure 1). Line charts are mainly used to convey a connection between a series of data points with their time of occurrence as a continuous line. That is, line charts best describe a variable’s pattern of change in the given time range. By creating the line chart for the average SRT per 10 minutes, it can be observed that the maximum average SRT would occur during approximately the same time of each day: evening to the end of the day. Moreover, it can also be observed that the lowest average SRT occurs approximately after midnight </w:t>
+      </w:r>
+      <w:r>
+        <w:rPr>
+          <w:rFonts w:hint="default" w:ascii="Times New Roman" w:hAnsi="Times New Roman" w:cs="Times New Roman"/>
+          <w:b w:val="0"/>
+          <w:bCs w:val="0"/>
+          <w:sz w:val="22"/>
+          <w:szCs w:val="22"/>
+        </w:rPr>
+        <w:t xml:space="preserve">and continues until the morning </w:t>
+      </w:r>
+      <w:r>
+        <w:rPr>
+          <w:rFonts w:hint="default" w:ascii="Times New Roman" w:hAnsi="Times New Roman" w:cs="Times New Roman"/>
+          <w:b w:val="0"/>
+          <w:bCs w:val="0"/>
+          <w:sz w:val="22"/>
+          <w:szCs w:val="22"/>
+        </w:rPr>
+        <w:t xml:space="preserve">for each of the investigated 14 days. Hence, based on these observations, it could be derived that the SRT for this search engine experiences its lowest value at some time after midnight and highest value before the day’s end while this value increases throughout the day. </w:t>
+      </w:r>
+      <w:r>
+        <w:rPr>
+          <w:rFonts w:hint="default" w:ascii="Times New Roman" w:hAnsi="Times New Roman" w:cs="Times New Roman"/>
+          <w:b w:val="0"/>
+          <w:bCs w:val="0"/>
+          <w:sz w:val="22"/>
+          <w:szCs w:val="22"/>
+        </w:rPr>
+        <w:t xml:space="preserve">From the developer’s point of view, they can use this data to identify the servers’ busy hours and maintain them in accordance to the expected incoming traffic. </w:t>
+      </w:r>
+    </w:p>
+    <w:p>
+      <w:pPr>
+        <w:numPr>
+          <w:ilvl w:val="0"/>
+          <w:numId w:val="2"/>
+        </w:numPr>
+        <w:spacing w:line="360" w:lineRule="auto"/>
+        <w:rPr>
+          <w:rFonts w:hint="default" w:ascii="Times New Roman Bold" w:hAnsi="Times New Roman Bold" w:cs="Times New Roman Bold"/>
+          <w:b/>
+          <w:bCs/>
+          <w:sz w:val="22"/>
+          <w:szCs w:val="22"/>
+        </w:rPr>
+      </w:pPr>
+      <w:r>
+        <w:rPr>
+          <w:rFonts w:hint="default" w:ascii="Times New Roman Bold" w:hAnsi="Times New Roman Bold" w:cs="Times New Roman Bold"/>
+          <w:b/>
+          <w:bCs/>
+          <w:sz w:val="22"/>
+          <w:szCs w:val="22"/>
+        </w:rPr>
+        <w:t>Calculate the average of each SRT component of every 10 minute, and plot the four SRT components together with a stacked area chart (x axis for date time and y axis for time) and also a 100% stacked area chart (y axis for the percentage).</w:t>
       </w:r>
     </w:p>
     <w:p>
       <w:pPr>
         <w:widowControl w:val="0"/>
         <w:numPr>
-          <w:numId w:val="0"/>
-        </w:numPr>
-        <w:spacing w:line="360" w:lineRule="auto"/>
-        <w:jc w:val="both"/>
-        <w:rPr>
-          <w:rFonts w:hint="default" w:ascii="Times New Roman Bold" w:hAnsi="Times New Roman Bold" w:cs="Times New Roman Bold"/>
-          <w:b/>
-          <w:bCs/>
-          <w:sz w:val="22"/>
-          <w:szCs w:val="22"/>
-        </w:rPr>
-      </w:pPr>
-    </w:p>
-    <w:p>
-      <w:pPr>
-        <w:widowControl w:val="0"/>
-        <w:numPr>
-          <w:numId w:val="0"/>
-        </w:numPr>
-        <w:spacing w:line="360" w:lineRule="auto"/>
-        <w:jc w:val="both"/>
-        <w:rPr>
-          <w:rFonts w:hint="default" w:ascii="Times New Roman Bold" w:hAnsi="Times New Roman Bold" w:cs="Times New Roman Bold"/>
-          <w:b/>
-          <w:bCs/>
-          <w:sz w:val="22"/>
-          <w:szCs w:val="22"/>
-        </w:rPr>
-      </w:pPr>
-    </w:p>
-    <w:p>
-      <w:pPr>
-        <w:numPr>
-          <w:ilvl w:val="0"/>
-          <w:numId w:val="2"/>
-        </w:numPr>
-        <w:spacing w:line="360" w:lineRule="auto"/>
-        <w:rPr>
-          <w:rFonts w:hint="default" w:ascii="Times New Roman Bold" w:hAnsi="Times New Roman Bold" w:cs="Times New Roman Bold"/>
-          <w:b/>
-          <w:bCs/>
-          <w:sz w:val="22"/>
-          <w:szCs w:val="22"/>
-        </w:rPr>
-      </w:pPr>
-      <w:r>
-        <w:rPr>
-          <w:rFonts w:hint="default" w:ascii="Times New Roman Bold" w:hAnsi="Times New Roman Bold" w:cs="Times New Roman Bold"/>
-          <w:b/>
-          <w:bCs/>
-          <w:sz w:val="22"/>
-          <w:szCs w:val="22"/>
-        </w:rPr>
-        <w:t>Calculate the average of each SRT component of every 10 minute, and plot the four SRT components together with a stacked area chart (x axis for date time and y axis for time) and also a 100% stacked area chart (y axis for the percentage).</w:t>
-      </w:r>
-    </w:p>
-    <w:p>
-      <w:pPr>
-        <w:widowControl w:val="0"/>
-        <w:numPr>
+          <w:ilvl w:val="0"/>
           <w:numId w:val="0"/>
         </w:numPr>
         <w:spacing w:line="360" w:lineRule="auto"/>
@@ -1614,9 +1277,9 @@
         </w:rPr>
         <w:drawing>
           <wp:inline distT="0" distB="0" distL="114300" distR="114300">
-            <wp:extent cx="4539615" cy="2299970"/>
-            <wp:effectExtent l="0" t="0" r="6985" b="0"/>
-            <wp:docPr id="15" name="Picture 15" descr="figure_2"/>
+            <wp:extent cx="4439285" cy="2311400"/>
+            <wp:effectExtent l="0" t="0" r="5715" b="0"/>
+            <wp:docPr id="3" name="Picture 3" descr="figure_2"/>
             <wp:cNvGraphicFramePr>
               <a:graphicFrameLocks xmlns:a="http://schemas.openxmlformats.org/drawingml/2006/main" noChangeAspect="1"/>
             </wp:cNvGraphicFramePr>
@@ -1624,14 +1287,14 @@
               <a:graphicData uri="http://schemas.openxmlformats.org/drawingml/2006/picture">
                 <pic:pic xmlns:pic="http://schemas.openxmlformats.org/drawingml/2006/picture">
                   <pic:nvPicPr>
-                    <pic:cNvPr id="15" name="Picture 15" descr="figure_2"/>
+                    <pic:cNvPr id="3" name="Picture 3" descr="figure_2"/>
                     <pic:cNvPicPr>
                       <a:picLocks noChangeAspect="1"/>
                     </pic:cNvPicPr>
                   </pic:nvPicPr>
                   <pic:blipFill>
                     <a:blip r:embed="rId8"/>
-                    <a:srcRect l="5064" t="6053" r="8741" b="1809"/>
+                    <a:srcRect l="4558" t="6318" r="8295" b="2942"/>
                     <a:stretch>
                       <a:fillRect/>
                     </a:stretch>
@@ -1639,7 +1302,7 @@
                   <pic:spPr>
                     <a:xfrm>
                       <a:off x="0" y="0"/>
-                      <a:ext cx="4539615" cy="2299970"/>
+                      <a:ext cx="4439285" cy="2311400"/>
                     </a:xfrm>
                     <a:prstGeom prst="rect">
                       <a:avLst/>
@@ -1677,27 +1340,7 @@
           <w:sz w:val="22"/>
           <w:szCs w:val="22"/>
         </w:rPr>
-        <w:t xml:space="preserve">Figure </w:t>
-      </w:r>
-      <w:r>
-        <w:rPr>
-          <w:rFonts w:hint="default" w:ascii="Times New Roman" w:hAnsi="Times New Roman" w:cs="Times New Roman"/>
-          <w:b w:val="0"/>
-          <w:bCs w:val="0"/>
-          <w:sz w:val="22"/>
-          <w:szCs w:val="22"/>
-        </w:rPr>
-        <w:t>2</w:t>
-      </w:r>
-      <w:r>
-        <w:rPr>
-          <w:rFonts w:hint="default" w:ascii="Times New Roman" w:hAnsi="Times New Roman" w:cs="Times New Roman"/>
-          <w:b w:val="0"/>
-          <w:bCs w:val="0"/>
-          <w:sz w:val="22"/>
-          <w:szCs w:val="22"/>
-        </w:rPr>
-        <w:t>: Average SRT components per 10 Minutes stacked area chart</w:t>
+        <w:t>Figure 2: Average SRT components per 10 Minutes stacked area chart</w:t>
       </w:r>
     </w:p>
     <w:p>
@@ -1725,13 +1368,34 @@
           <w:sz w:val="22"/>
           <w:szCs w:val="22"/>
         </w:rPr>
-        <w:t xml:space="preserve">Stacked area charts are beneficial when an attribute consisting of different components is to be investigated as they demonstrate the evolution and variation of the multiple different components on the same graph. These types of charts also highlight the importance and significance of each component in respect to other components. For instance, in the given data-set, SRT consists of four components: Tnet, Tbrowser, Tserver, and Tother, and Figure 2 displays the stacked area chart for these components. As displayed in this figure, it can be derived that Tother is the most significant component of SRT with Tserver being the second significant component. That is, the value of SRT is mostly influenced by Tother. </w:t>
+        <w:t xml:space="preserve">Stacked area charts are beneficial when an attribute consisting of different components is to be investigated as they demonstrate the evolution and variation of </w:t>
+      </w:r>
+      <w:r>
+        <w:rPr>
+          <w:rFonts w:hint="default" w:ascii="Times New Roman" w:hAnsi="Times New Roman" w:cs="Times New Roman"/>
+          <w:b w:val="0"/>
+          <w:bCs w:val="0"/>
+          <w:sz w:val="22"/>
+          <w:szCs w:val="22"/>
+        </w:rPr>
+        <w:t xml:space="preserve">its </w:t>
+      </w:r>
+      <w:r>
+        <w:rPr>
+          <w:rFonts w:hint="default" w:ascii="Times New Roman" w:hAnsi="Times New Roman" w:cs="Times New Roman"/>
+          <w:b w:val="0"/>
+          <w:bCs w:val="0"/>
+          <w:sz w:val="22"/>
+          <w:szCs w:val="22"/>
+        </w:rPr>
+        <w:t xml:space="preserve">multiple different components on the same graph. These types of charts also highlight the importance and significance of each component in respect to other components. For instance, in the given data-set, SRT consists of four components: Tnet, Tbrowser, Tserver, and Tother, and Figure 2 displays the stacked area chart for these components. As displayed in this figure, it can be derived that Tother is the most significant component of SRT with Tserver being the second significant component. That is, the value of SRT is mostly influenced by Tother. </w:t>
       </w:r>
     </w:p>
     <w:p>
       <w:pPr>
         <w:widowControl w:val="0"/>
         <w:numPr>
+          <w:ilvl w:val="0"/>
           <w:numId w:val="0"/>
         </w:numPr>
         <w:spacing w:line="360" w:lineRule="auto"/>
@@ -1754,9 +1418,9 @@
         </w:rPr>
         <w:drawing>
           <wp:inline distT="0" distB="0" distL="114300" distR="114300">
-            <wp:extent cx="4504690" cy="2459355"/>
-            <wp:effectExtent l="0" t="0" r="16510" b="0"/>
-            <wp:docPr id="17" name="Picture 17" descr="figure_3"/>
+            <wp:extent cx="4544060" cy="2458085"/>
+            <wp:effectExtent l="0" t="0" r="2540" b="0"/>
+            <wp:docPr id="4" name="Picture 4" descr="figure_3"/>
             <wp:cNvGraphicFramePr>
               <a:graphicFrameLocks xmlns:a="http://schemas.openxmlformats.org/drawingml/2006/main" noChangeAspect="1"/>
             </wp:cNvGraphicFramePr>
@@ -1764,14 +1428,14 @@
               <a:graphicData uri="http://schemas.openxmlformats.org/drawingml/2006/picture">
                 <pic:pic xmlns:pic="http://schemas.openxmlformats.org/drawingml/2006/picture">
                   <pic:nvPicPr>
-                    <pic:cNvPr id="17" name="Picture 17" descr="figure_3"/>
+                    <pic:cNvPr id="4" name="Picture 4" descr="figure_3"/>
                     <pic:cNvPicPr>
                       <a:picLocks noChangeAspect="1"/>
                     </pic:cNvPicPr>
                   </pic:nvPicPr>
                   <pic:blipFill>
                     <a:blip r:embed="rId9"/>
-                    <a:srcRect l="5727" t="4509" r="8741" b="2098"/>
+                    <a:srcRect l="5860" t="5209" r="8319" b="1953"/>
                     <a:stretch>
                       <a:fillRect/>
                     </a:stretch>
@@ -1779,7 +1443,7 @@
                   <pic:spPr>
                     <a:xfrm>
                       <a:off x="0" y="0"/>
-                      <a:ext cx="4504690" cy="2459355"/>
+                      <a:ext cx="4544060" cy="2458085"/>
                     </a:xfrm>
                     <a:prstGeom prst="rect">
                       <a:avLst/>
@@ -1817,67 +1481,7 @@
           <w:sz w:val="22"/>
           <w:szCs w:val="22"/>
         </w:rPr>
-        <w:t xml:space="preserve">Figure </w:t>
-      </w:r>
-      <w:r>
-        <w:rPr>
-          <w:rFonts w:hint="default" w:ascii="Times New Roman" w:hAnsi="Times New Roman" w:cs="Times New Roman"/>
-          <w:b w:val="0"/>
-          <w:bCs w:val="0"/>
-          <w:sz w:val="22"/>
-          <w:szCs w:val="22"/>
-        </w:rPr>
-        <w:t>3</w:t>
-      </w:r>
-      <w:r>
-        <w:rPr>
-          <w:rFonts w:hint="default" w:ascii="Times New Roman" w:hAnsi="Times New Roman" w:cs="Times New Roman"/>
-          <w:b w:val="0"/>
-          <w:bCs w:val="0"/>
-          <w:sz w:val="22"/>
-          <w:szCs w:val="22"/>
-        </w:rPr>
-        <w:t>: Average SRT</w:t>
-      </w:r>
-      <w:r>
-        <w:rPr>
-          <w:rFonts w:hint="default" w:ascii="Times New Roman" w:hAnsi="Times New Roman" w:cs="Times New Roman"/>
-          <w:b w:val="0"/>
-          <w:bCs w:val="0"/>
-          <w:sz w:val="22"/>
-          <w:szCs w:val="22"/>
-        </w:rPr>
-        <w:t xml:space="preserve"> components</w:t>
-      </w:r>
-      <w:r>
-        <w:rPr>
-          <w:rFonts w:hint="default" w:ascii="Times New Roman" w:hAnsi="Times New Roman" w:cs="Times New Roman"/>
-          <w:b w:val="0"/>
-          <w:bCs w:val="0"/>
-          <w:sz w:val="22"/>
-          <w:szCs w:val="22"/>
-        </w:rPr>
-        <w:t xml:space="preserve"> per 10 Minutes </w:t>
-      </w:r>
-      <w:r>
-        <w:rPr>
-          <w:rFonts w:hint="default" w:ascii="Times New Roman" w:hAnsi="Times New Roman" w:cs="Times New Roman"/>
-          <w:b w:val="0"/>
-          <w:bCs w:val="0"/>
-          <w:sz w:val="22"/>
-          <w:szCs w:val="22"/>
-        </w:rPr>
-        <w:t xml:space="preserve">100% </w:t>
-      </w:r>
-      <w:r>
-        <w:rPr>
-          <w:rFonts w:hint="default" w:ascii="Times New Roman" w:hAnsi="Times New Roman" w:cs="Times New Roman"/>
-          <w:b w:val="0"/>
-          <w:bCs w:val="0"/>
-          <w:sz w:val="22"/>
-          <w:szCs w:val="22"/>
-        </w:rPr>
-        <w:t>stacked area chart</w:t>
+        <w:t>Figure 3: Average SRT components per 10 Minutes 100% stacked area chart</w:t>
       </w:r>
     </w:p>
     <w:p>
@@ -1905,57 +1509,7 @@
           <w:sz w:val="22"/>
           <w:szCs w:val="22"/>
         </w:rPr>
-        <w:t xml:space="preserve">In order to </w:t>
-      </w:r>
-      <w:r>
-        <w:rPr>
-          <w:rFonts w:hint="default" w:ascii="Times New Roman" w:hAnsi="Times New Roman" w:cs="Times New Roman"/>
-          <w:b w:val="0"/>
-          <w:bCs w:val="0"/>
-          <w:sz w:val="22"/>
-          <w:szCs w:val="22"/>
-        </w:rPr>
-        <w:t xml:space="preserve">further </w:t>
-      </w:r>
-      <w:r>
-        <w:rPr>
-          <w:rFonts w:hint="default" w:ascii="Times New Roman" w:hAnsi="Times New Roman" w:cs="Times New Roman"/>
-          <w:b w:val="0"/>
-          <w:bCs w:val="0"/>
-          <w:sz w:val="22"/>
-          <w:szCs w:val="22"/>
-        </w:rPr>
-        <w:t xml:space="preserve">highlight the </w:t>
-      </w:r>
-      <w:r>
-        <w:rPr>
-          <w:rFonts w:hint="default" w:ascii="Times New Roman" w:hAnsi="Times New Roman" w:cs="Times New Roman"/>
-          <w:b w:val="0"/>
-          <w:bCs w:val="0"/>
-          <w:sz w:val="22"/>
-          <w:szCs w:val="22"/>
-        </w:rPr>
-        <w:t xml:space="preserve">significance </w:t>
-      </w:r>
-      <w:r>
-        <w:rPr>
-          <w:rFonts w:hint="default" w:ascii="Times New Roman" w:hAnsi="Times New Roman" w:cs="Times New Roman"/>
-          <w:b w:val="0"/>
-          <w:bCs w:val="0"/>
-          <w:sz w:val="22"/>
-          <w:szCs w:val="22"/>
-        </w:rPr>
-        <w:t>of each component in the overall perspective, 100% stacked area charts could be used (Figure 3).</w:t>
-      </w:r>
-      <w:r>
-        <w:rPr>
-          <w:rFonts w:hint="default" w:ascii="Times New Roman" w:hAnsi="Times New Roman" w:cs="Times New Roman"/>
-          <w:b w:val="0"/>
-          <w:bCs w:val="0"/>
-          <w:sz w:val="22"/>
-          <w:szCs w:val="22"/>
-        </w:rPr>
-        <w:t xml:space="preserve"> 100% stacked area chart is the normalized version of the stacked area chart, where the sum of each group at each position is 100%. Hence, based on Figure 3, it can be more clearly observed that Tother is the component that contributes the most to the value of SRT ( approximately 30%). </w:t>
+        <w:t xml:space="preserve">In order to further highlight the significance of each component in the overall perspective, 100% stacked area charts could be used (Figure 3). 100% stacked area chart is the normalized version of the stacked area chart, where the sum of each group at each position is 100%. Hence, based on Figure 3, it can be more clearly observed that Tother is the component that contributes the most to the value of SRT ( approximately 30%). </w:t>
       </w:r>
     </w:p>
     <w:p>
@@ -2034,9 +1588,10 @@
       <w:pPr>
         <w:widowControl w:val="0"/>
         <w:numPr>
+          <w:ilvl w:val="0"/>
           <w:numId w:val="0"/>
         </w:numPr>
-        <w:spacing w:line="360" w:lineRule="auto"/>
+        <w:spacing w:line="240" w:lineRule="auto"/>
         <w:jc w:val="center"/>
         <w:rPr>
           <w:rFonts w:hint="default" w:ascii="Times New Roman" w:hAnsi="Times New Roman" w:cs="Times New Roman"/>
@@ -2056,9 +1611,9 @@
         </w:rPr>
         <w:drawing>
           <wp:inline distT="0" distB="0" distL="114300" distR="114300">
-            <wp:extent cx="3322320" cy="2045335"/>
-            <wp:effectExtent l="0" t="0" r="5080" b="12065"/>
-            <wp:docPr id="7" name="Picture 7" descr="figure_4"/>
+            <wp:extent cx="3098165" cy="2063115"/>
+            <wp:effectExtent l="0" t="0" r="635" b="19685"/>
+            <wp:docPr id="5" name="Picture 5" descr="figure_4"/>
             <wp:cNvGraphicFramePr>
               <a:graphicFrameLocks xmlns:a="http://schemas.openxmlformats.org/drawingml/2006/main" noChangeAspect="1"/>
             </wp:cNvGraphicFramePr>
@@ -2066,14 +1621,14 @@
               <a:graphicData uri="http://schemas.openxmlformats.org/drawingml/2006/picture">
                 <pic:pic xmlns:pic="http://schemas.openxmlformats.org/drawingml/2006/picture">
                   <pic:nvPicPr>
-                    <pic:cNvPr id="7" name="Picture 7" descr="figure_4"/>
+                    <pic:cNvPr id="5" name="Picture 5" descr="figure_4"/>
                     <pic:cNvPicPr>
                       <a:picLocks noChangeAspect="1"/>
                     </pic:cNvPicPr>
                   </pic:nvPicPr>
                   <pic:blipFill>
                     <a:blip r:embed="rId10"/>
-                    <a:srcRect l="2999" t="5492" r="8973" b="1174"/>
+                    <a:srcRect l="2951" t="5149" r="8503"/>
                     <a:stretch>
                       <a:fillRect/>
                     </a:stretch>
@@ -2081,7 +1636,7 @@
                   <pic:spPr>
                     <a:xfrm>
                       <a:off x="0" y="0"/>
-                      <a:ext cx="3322320" cy="2045335"/>
+                      <a:ext cx="3098165" cy="2063115"/>
                     </a:xfrm>
                     <a:prstGeom prst="rect">
                       <a:avLst/>
@@ -2101,7 +1656,7 @@
           <w:ilvl w:val="0"/>
           <w:numId w:val="0"/>
         </w:numPr>
-        <w:spacing w:line="360" w:lineRule="auto"/>
+        <w:spacing w:line="240" w:lineRule="auto"/>
         <w:jc w:val="center"/>
         <w:rPr>
           <w:rFonts w:hint="default" w:ascii="Times New Roman Bold" w:hAnsi="Times New Roman Bold" w:cs="Times New Roman Bold"/>
@@ -2119,43 +1674,14 @@
           <w:sz w:val="22"/>
           <w:szCs w:val="22"/>
         </w:rPr>
-        <w:t xml:space="preserve">Figure </w:t>
-      </w:r>
-      <w:r>
-        <w:rPr>
-          <w:rFonts w:hint="default" w:ascii="Times New Roman" w:hAnsi="Times New Roman" w:cs="Times New Roman"/>
-          <w:b w:val="0"/>
-          <w:bCs w:val="0"/>
-          <w:sz w:val="22"/>
-          <w:szCs w:val="22"/>
-        </w:rPr>
-        <w:t>4</w:t>
-      </w:r>
-      <w:r>
-        <w:rPr>
-          <w:rFonts w:hint="default" w:ascii="Times New Roman" w:hAnsi="Times New Roman" w:cs="Times New Roman"/>
-          <w:b w:val="0"/>
-          <w:bCs w:val="0"/>
-          <w:sz w:val="22"/>
-          <w:szCs w:val="22"/>
-        </w:rPr>
-        <w:t xml:space="preserve">: </w:t>
-      </w:r>
-      <w:r>
-        <w:rPr>
-          <w:rFonts w:hint="default" w:ascii="Times New Roman" w:hAnsi="Times New Roman" w:cs="Times New Roman"/>
-          <w:b w:val="0"/>
-          <w:bCs w:val="0"/>
-          <w:sz w:val="22"/>
-          <w:szCs w:val="22"/>
-        </w:rPr>
-        <w:t>SRT CDF chart</w:t>
+        <w:t>Figure 4: SRT CDF chart</w:t>
       </w:r>
     </w:p>
     <w:p>
       <w:pPr>
         <w:widowControl w:val="0"/>
         <w:numPr>
+          <w:ilvl w:val="0"/>
           <w:numId w:val="0"/>
         </w:numPr>
         <w:spacing w:line="360" w:lineRule="auto"/>
@@ -2176,27 +1702,7 @@
           <w:sz w:val="22"/>
           <w:szCs w:val="22"/>
         </w:rPr>
-        <w:t xml:space="preserve">Cumulative Distribution Function (CDF) charts demonstrate the probability that a given variable X has value x. Hence, these charts are mainly used to determine the probability that a random observation is less than or equal to a specific value; more specifically, how the data is distributed. For instance, Figure 4 illustrates the CDF chart of SRT. As shown in the figure, </w:t>
-      </w:r>
-      <w:r>
-        <w:rPr>
-          <w:rFonts w:hint="default" w:ascii="Times New Roman" w:hAnsi="Times New Roman" w:cs="Times New Roman"/>
-          <w:b w:val="0"/>
-          <w:bCs w:val="0"/>
-          <w:sz w:val="22"/>
-          <w:szCs w:val="22"/>
-        </w:rPr>
-        <w:t>it can be observed</w:t>
-      </w:r>
-      <w:r>
-        <w:rPr>
-          <w:rFonts w:hint="default" w:ascii="Times New Roman" w:hAnsi="Times New Roman" w:cs="Times New Roman"/>
-          <w:b w:val="0"/>
-          <w:bCs w:val="0"/>
-          <w:sz w:val="22"/>
-          <w:szCs w:val="22"/>
-        </w:rPr>
-        <w:t xml:space="preserve"> the probability at the point SRT = 5000 ms is 1; that is, all the recorded SRT values are less than or equal to 5000 ms. Moreover, the probability of </w:t>
+        <w:t xml:space="preserve">Cumulative Distribution Function (CDF) charts demonstrate the probability that a given variable X has value x. Hence, these charts are mainly used to determine the probability that a random observation is less than or equal to a specific value; more specifically, how the data is distributed. For instance, Figure 4 illustrates the CDF chart of SRT. As shown in the figure, it can be observed the probability at the point SRT = 5000 ms is 1; that is, all the recorded SRT values are less than or equal to 5000 ms. Moreover, the probability of </w:t>
       </w:r>
       <m:oMath>
         <m:r>
@@ -2240,7 +1746,6 @@
         </m:r>
       </m:oMath>
       <w:r>
-        <m:rPr/>
         <w:rPr>
           <w:rFonts w:hint="default" w:ascii="Times New Roman Regular" w:hAnsi="Times New Roman Regular" w:cs="Times New Roman Regular"/>
           <w:bCs w:val="0"/>
@@ -2250,19 +1755,67 @@
           <w:szCs w:val="22"/>
           <w:lang w:bidi="ar-SA"/>
         </w:rPr>
-        <w:t xml:space="preserve">, which means that there’s a 70% probability that a query experience an SRT of less than or equal to 1000 ms. </w:t>
-      </w:r>
-      <w:r>
-        <w:rPr>
-          <w:rFonts w:ascii="Cambria Math" w:hAnsi="Cambria Math" w:cs="Times New Roman"/>
-          <w:b w:val="0"/>
+        <w:t>, which means that there’s a 70% probability that a query experience</w:t>
+      </w:r>
+      <w:r>
+        <w:rPr>
+          <w:rFonts w:hint="default" w:ascii="Times New Roman Regular" w:hAnsi="Times New Roman Regular" w:cs="Times New Roman Regular"/>
+          <w:bCs w:val="0"/>
           <w:i w:val="0"/>
           <w:kern w:val="2"/>
           <w:sz w:val="22"/>
           <w:szCs w:val="22"/>
           <w:lang w:bidi="ar-SA"/>
         </w:rPr>
-        <w:t>CDF charts can also be used to calculate the probability that a given value is between a given range. For example, based on Figure 4, there</w:t>
+        <w:t>s</w:t>
+      </w:r>
+      <w:r>
+        <w:rPr>
+          <w:rFonts w:hint="default" w:ascii="Times New Roman Regular" w:hAnsi="Times New Roman Regular" w:cs="Times New Roman Regular"/>
+          <w:bCs w:val="0"/>
+          <w:i w:val="0"/>
+          <w:kern w:val="2"/>
+          <w:sz w:val="22"/>
+          <w:szCs w:val="22"/>
+          <w:lang w:bidi="ar-SA"/>
+        </w:rPr>
+        <w:t xml:space="preserve"> an SRT of less than or equal to 1000 ms. </w:t>
+      </w:r>
+      <w:r>
+        <w:rPr>
+          <w:rFonts w:ascii="Cambria Math" w:hAnsi="Cambria Math" w:cs="Times New Roman"/>
+          <w:b w:val="0"/>
+          <w:i w:val="0"/>
+          <w:kern w:val="2"/>
+          <w:sz w:val="22"/>
+          <w:szCs w:val="22"/>
+          <w:lang w:bidi="ar-SA"/>
+        </w:rPr>
+        <w:t xml:space="preserve">CDF charts can also be used to calculate the probability that a given value is between a </w:t>
+      </w:r>
+      <w:r>
+        <w:rPr>
+          <w:rFonts w:ascii="Cambria Math" w:hAnsi="Cambria Math" w:cs="Times New Roman"/>
+          <w:b w:val="0"/>
+          <w:i w:val="0"/>
+          <w:kern w:val="2"/>
+          <w:sz w:val="22"/>
+          <w:szCs w:val="22"/>
+          <w:lang w:bidi="ar-SA"/>
+        </w:rPr>
+        <w:t xml:space="preserve">specific </w:t>
+      </w:r>
+      <w:r>
+        <w:rPr>
+          <w:rFonts w:ascii="Cambria Math" w:hAnsi="Cambria Math" w:cs="Times New Roman"/>
+          <w:b w:val="0"/>
+          <w:i w:val="0"/>
+          <w:kern w:val="2"/>
+          <w:sz w:val="22"/>
+          <w:szCs w:val="22"/>
+          <w:lang w:bidi="ar-SA"/>
+        </w:rPr>
+        <w:t>range. For example, based on Figure 4, there</w:t>
       </w:r>
       <w:r>
         <w:rPr>
@@ -2314,61 +1867,21 @@
             <w:szCs w:val="22"/>
             <w:lang w:val="en-US" w:bidi="ar-SA"/>
           </w:rPr>
-          <m:t>≤</m:t>
-        </m:r>
-        <m:r>
-          <m:rPr>
-            <m:sty m:val="p"/>
-          </m:rPr>
-          <w:rPr>
-            <w:rFonts w:ascii="Cambria Math" w:hAnsi="Cambria Math" w:cs="Times New Roman"/>
-            <w:kern w:val="2"/>
-            <w:sz w:val="22"/>
-            <w:szCs w:val="22"/>
-            <w:lang w:val="en-US" w:bidi="ar-SA"/>
-          </w:rPr>
-          <m:t>2</m:t>
-        </m:r>
-        <m:r>
-          <m:rPr>
-            <m:sty m:val="p"/>
-          </m:rPr>
-          <w:rPr>
-            <w:rFonts w:ascii="Cambria Math" w:hAnsi="Cambria Math" w:cs="Times New Roman"/>
-            <w:kern w:val="2"/>
-            <w:sz w:val="22"/>
-            <w:szCs w:val="22"/>
-            <w:lang w:val="en-US" w:bidi="ar-SA"/>
-          </w:rPr>
-          <m:t>000</m:t>
-        </m:r>
-        <m:r>
-          <m:rPr>
-            <m:sty m:val="p"/>
-          </m:rPr>
-          <w:rPr>
-            <w:rFonts w:ascii="Cambria Math" w:hAnsi="Cambria Math" w:cs="Times New Roman"/>
-            <w:kern w:val="2"/>
-            <w:sz w:val="22"/>
-            <w:szCs w:val="22"/>
-            <w:lang w:val="en-US" w:bidi="ar-SA"/>
-          </w:rPr>
-          <m:t xml:space="preserve"> ms</m:t>
-        </m:r>
-        <m:r>
-          <m:rPr>
-            <m:sty m:val="p"/>
-          </m:rPr>
-          <w:rPr>
-            <w:rFonts w:ascii="Cambria Math" w:hAnsi="Cambria Math" w:cs="Times New Roman"/>
-            <w:kern w:val="2"/>
-            <w:sz w:val="22"/>
-            <w:szCs w:val="22"/>
-            <w:lang w:val="en-US" w:bidi="ar-SA"/>
-          </w:rPr>
-          <m:t xml:space="preserve"> </m:t>
+          <m:t>≤2000 ms</m:t>
         </m:r>
       </m:oMath>
+      <w:r>
+        <w:rPr>
+          <w:rFonts w:ascii="Cambria Math" w:hAnsi="Cambria Math" w:cs="Times New Roman"/>
+          <w:b w:val="0"/>
+          <w:i w:val="0"/>
+          <w:kern w:val="2"/>
+          <w:sz w:val="22"/>
+          <w:szCs w:val="22"/>
+          <w:lang w:bidi="ar-SA"/>
+        </w:rPr>
+        <w:t>.</w:t>
+      </w:r>
     </w:p>
     <w:p>
       <w:pPr>
@@ -2400,6 +1913,7 @@
       <w:pPr>
         <w:widowControl w:val="0"/>
         <w:numPr>
+          <w:ilvl w:val="0"/>
           <w:numId w:val="0"/>
         </w:numPr>
         <w:spacing w:line="360" w:lineRule="auto"/>
@@ -2422,9 +1936,9 @@
         </w:rPr>
         <w:drawing>
           <wp:inline distT="0" distB="0" distL="114300" distR="114300">
-            <wp:extent cx="3491230" cy="2250440"/>
-            <wp:effectExtent l="0" t="0" r="13970" b="10160"/>
-            <wp:docPr id="8" name="Picture 8" descr="figure_5"/>
+            <wp:extent cx="3013075" cy="2165350"/>
+            <wp:effectExtent l="0" t="0" r="9525" b="19050"/>
+            <wp:docPr id="7" name="Picture 7" descr="figure_5"/>
             <wp:cNvGraphicFramePr>
               <a:graphicFrameLocks xmlns:a="http://schemas.openxmlformats.org/drawingml/2006/main" noChangeAspect="1"/>
             </wp:cNvGraphicFramePr>
@@ -2432,14 +1946,14 @@
               <a:graphicData uri="http://schemas.openxmlformats.org/drawingml/2006/picture">
                 <pic:pic xmlns:pic="http://schemas.openxmlformats.org/drawingml/2006/picture">
                   <pic:nvPicPr>
-                    <pic:cNvPr id="8" name="Picture 8" descr="figure_5"/>
+                    <pic:cNvPr id="7" name="Picture 7" descr="figure_5"/>
                     <pic:cNvPicPr>
                       <a:picLocks noChangeAspect="1"/>
                     </pic:cNvPicPr>
                   </pic:nvPicPr>
                   <pic:blipFill>
                     <a:blip r:embed="rId11"/>
-                    <a:srcRect l="3445" t="4824" r="8973" b="867"/>
+                    <a:srcRect l="3095" t="4390" r="8491" b="307"/>
                     <a:stretch>
                       <a:fillRect/>
                     </a:stretch>
@@ -2447,7 +1961,7 @@
                   <pic:spPr>
                     <a:xfrm>
                       <a:off x="0" y="0"/>
-                      <a:ext cx="3491230" cy="2250440"/>
+                      <a:ext cx="3013075" cy="2165350"/>
                     </a:xfrm>
                     <a:prstGeom prst="rect">
                       <a:avLst/>
@@ -2485,47 +1999,7 @@
           <w:sz w:val="22"/>
           <w:szCs w:val="22"/>
         </w:rPr>
-        <w:t xml:space="preserve">Figure </w:t>
-      </w:r>
-      <w:r>
-        <w:rPr>
-          <w:rFonts w:hint="default" w:ascii="Times New Roman" w:hAnsi="Times New Roman" w:cs="Times New Roman"/>
-          <w:b w:val="0"/>
-          <w:bCs w:val="0"/>
-          <w:sz w:val="22"/>
-          <w:szCs w:val="22"/>
-        </w:rPr>
-        <w:t>5</w:t>
-      </w:r>
-      <w:r>
-        <w:rPr>
-          <w:rFonts w:hint="default" w:ascii="Times New Roman" w:hAnsi="Times New Roman" w:cs="Times New Roman"/>
-          <w:b w:val="0"/>
-          <w:bCs w:val="0"/>
-          <w:sz w:val="22"/>
-          <w:szCs w:val="22"/>
-        </w:rPr>
-        <w:t xml:space="preserve">: </w:t>
-      </w:r>
-      <w:r>
-        <w:rPr>
-          <w:rFonts w:hint="default" w:ascii="Times New Roman" w:hAnsi="Times New Roman" w:cs="Times New Roman"/>
-          <w:b w:val="0"/>
-          <w:bCs w:val="0"/>
-          <w:sz w:val="22"/>
-          <w:szCs w:val="22"/>
-        </w:rPr>
-        <w:t xml:space="preserve">#Images </w:t>
-      </w:r>
-      <w:r>
-        <w:rPr>
-          <w:rFonts w:hint="default" w:ascii="Times New Roman" w:hAnsi="Times New Roman" w:cs="Times New Roman"/>
-          <w:b w:val="0"/>
-          <w:bCs w:val="0"/>
-          <w:sz w:val="22"/>
-          <w:szCs w:val="22"/>
-        </w:rPr>
-        <w:t>CDF chart</w:t>
+        <w:t>Figure 5: #Images CDF chart</w:t>
       </w:r>
     </w:p>
     <w:p>
@@ -2560,6 +2034,7 @@
       <w:pPr>
         <w:widowControl w:val="0"/>
         <w:numPr>
+          <w:ilvl w:val="0"/>
           <w:numId w:val="0"/>
         </w:numPr>
         <w:spacing w:line="240" w:lineRule="auto"/>
@@ -2603,6 +2078,7 @@
       <w:pPr>
         <w:widowControl w:val="0"/>
         <w:numPr>
+          <w:ilvl w:val="0"/>
           <w:numId w:val="0"/>
         </w:numPr>
         <w:spacing w:line="360" w:lineRule="auto"/>
@@ -2625,9 +2101,9 @@
         </w:rPr>
         <w:drawing>
           <wp:inline distT="0" distB="0" distL="114300" distR="114300">
-            <wp:extent cx="5299075" cy="2435225"/>
-            <wp:effectExtent l="0" t="0" r="0" b="3175"/>
-            <wp:docPr id="10" name="Picture 10" descr="figure_6"/>
+            <wp:extent cx="4885690" cy="2606040"/>
+            <wp:effectExtent l="0" t="0" r="16510" b="9525"/>
+            <wp:docPr id="8" name="Picture 8" descr="figure_6"/>
             <wp:cNvGraphicFramePr>
               <a:graphicFrameLocks xmlns:a="http://schemas.openxmlformats.org/drawingml/2006/main" noChangeAspect="1"/>
             </wp:cNvGraphicFramePr>
@@ -2635,14 +2111,14 @@
               <a:graphicData uri="http://schemas.openxmlformats.org/drawingml/2006/picture">
                 <pic:pic xmlns:pic="http://schemas.openxmlformats.org/drawingml/2006/picture">
                   <pic:nvPicPr>
-                    <pic:cNvPr id="10" name="Picture 10" descr="figure_6"/>
+                    <pic:cNvPr id="8" name="Picture 8" descr="figure_6"/>
                     <pic:cNvPicPr>
                       <a:picLocks noChangeAspect="1"/>
                     </pic:cNvPicPr>
                   </pic:nvPicPr>
                   <pic:blipFill>
                     <a:blip r:embed="rId12"/>
-                    <a:srcRect l="5727" t="5112" r="7680" b="2411"/>
+                    <a:srcRect l="5703" t="4895" r="8862" b="3979"/>
                     <a:stretch>
                       <a:fillRect/>
                     </a:stretch>
@@ -2650,7 +2126,7 @@
                   <pic:spPr>
                     <a:xfrm>
                       <a:off x="0" y="0"/>
-                      <a:ext cx="5299075" cy="2435225"/>
+                      <a:ext cx="4885690" cy="2606040"/>
                     </a:xfrm>
                     <a:prstGeom prst="rect">
                       <a:avLst/>
@@ -2688,43 +2164,14 @@
           <w:sz w:val="22"/>
           <w:szCs w:val="22"/>
         </w:rPr>
-        <w:t xml:space="preserve">Figure </w:t>
-      </w:r>
-      <w:r>
-        <w:rPr>
-          <w:rFonts w:hint="default" w:ascii="Times New Roman" w:hAnsi="Times New Roman" w:cs="Times New Roman"/>
-          <w:b w:val="0"/>
-          <w:bCs w:val="0"/>
-          <w:sz w:val="22"/>
-          <w:szCs w:val="22"/>
-        </w:rPr>
-        <w:t>6</w:t>
-      </w:r>
-      <w:r>
-        <w:rPr>
-          <w:rFonts w:hint="default" w:ascii="Times New Roman" w:hAnsi="Times New Roman" w:cs="Times New Roman"/>
-          <w:b w:val="0"/>
-          <w:bCs w:val="0"/>
-          <w:sz w:val="22"/>
-          <w:szCs w:val="22"/>
-        </w:rPr>
-        <w:t xml:space="preserve">: </w:t>
-      </w:r>
-      <w:r>
-        <w:rPr>
-          <w:rFonts w:hint="default" w:ascii="Times New Roman" w:hAnsi="Times New Roman" w:cs="Times New Roman"/>
-          <w:b w:val="0"/>
-          <w:bCs w:val="0"/>
-          <w:sz w:val="22"/>
-          <w:szCs w:val="22"/>
-        </w:rPr>
-        <w:t>Page views per minute line chart</w:t>
+        <w:t>Figure 6: Page views per minute line chart</w:t>
       </w:r>
     </w:p>
     <w:p>
       <w:pPr>
         <w:widowControl w:val="0"/>
         <w:numPr>
+          <w:ilvl w:val="0"/>
           <w:numId w:val="0"/>
         </w:numPr>
         <w:spacing w:line="360" w:lineRule="auto"/>
@@ -2745,13 +2192,34 @@
           <w:sz w:val="22"/>
           <w:szCs w:val="22"/>
         </w:rPr>
-        <w:t xml:space="preserve">Similar to the first task, the line chart for Page Views (PVs) per minute is illustrated in the above figure (Figure 6). In addition, it can be observed that the number of queries are considerably larger in the period between noon and evening in contrast to other times in the day. It can also be observed that the number of queries are significantly low starting from midnight till the morning. By mixing the conclusions from the first task, it can be derived that there exists a correspondence between the average SRT and number of queries; where the periods with higher number of queries have larger average SRT. The point to have in mind is that the processing increments in the first task are 10 minute intervals whereas we use 1 minute intervals in this task. Hence, the derived conclusion is intuitive and is not established by completely correlating the two plots. </w:t>
+        <w:t xml:space="preserve">Similar to the first task, the line chart for Page Views (PVs) per minute is illustrated in the above figure (Figure 6). In addition, it can be observed that the number of queries are considerably larger in the period between noon and evening in contrast to other times in the day. It can also be observed that the number of queries are significantly low starting from midnight </w:t>
+      </w:r>
+      <w:r>
+        <w:rPr>
+          <w:rFonts w:hint="default" w:ascii="Times New Roman" w:hAnsi="Times New Roman" w:cs="Times New Roman"/>
+          <w:b w:val="0"/>
+          <w:bCs w:val="0"/>
+          <w:sz w:val="22"/>
+          <w:szCs w:val="22"/>
+        </w:rPr>
+        <w:t>until</w:t>
+      </w:r>
+      <w:r>
+        <w:rPr>
+          <w:rFonts w:hint="default" w:ascii="Times New Roman" w:hAnsi="Times New Roman" w:cs="Times New Roman"/>
+          <w:b w:val="0"/>
+          <w:bCs w:val="0"/>
+          <w:sz w:val="22"/>
+          <w:szCs w:val="22"/>
+        </w:rPr>
+        <w:t xml:space="preserve"> the morning. By mixing the conclusions from the first task, it can be derived that there exists a correspondence between the average SRT and number of queries; where the periods with higher number of queries have larger average SRT. The point to have in mind is that the processing increments in the first task are 10 minute intervals whereas we use 1 minute intervals in this task. Hence, the derived conclusion is intuitive and is not established by completely correlating the two plots. </w:t>
       </w:r>
     </w:p>
     <w:p>
       <w:pPr>
         <w:widowControl w:val="0"/>
         <w:numPr>
+          <w:ilvl w:val="0"/>
           <w:numId w:val="0"/>
         </w:numPr>
         <w:spacing w:line="240" w:lineRule="auto"/>
@@ -2795,6 +2263,7 @@
       <w:pPr>
         <w:widowControl w:val="0"/>
         <w:numPr>
+          <w:ilvl w:val="0"/>
           <w:numId w:val="0"/>
         </w:numPr>
         <w:spacing w:line="360" w:lineRule="auto"/>
@@ -2817,9 +2286,9 @@
         </w:rPr>
         <w:drawing>
           <wp:inline distT="0" distB="0" distL="114300" distR="114300">
-            <wp:extent cx="5266690" cy="2633345"/>
-            <wp:effectExtent l="0" t="0" r="0" b="7620"/>
-            <wp:docPr id="22" name="Picture 22" descr="figure_7"/>
+            <wp:extent cx="5206365" cy="4837430"/>
+            <wp:effectExtent l="0" t="0" r="0" b="13970"/>
+            <wp:docPr id="11" name="Picture 11" descr="figure_7"/>
             <wp:cNvGraphicFramePr>
               <a:graphicFrameLocks xmlns:a="http://schemas.openxmlformats.org/drawingml/2006/main" noChangeAspect="1"/>
             </wp:cNvGraphicFramePr>
@@ -2827,13 +2296,14 @@
               <a:graphicData uri="http://schemas.openxmlformats.org/drawingml/2006/picture">
                 <pic:pic xmlns:pic="http://schemas.openxmlformats.org/drawingml/2006/picture">
                   <pic:nvPicPr>
-                    <pic:cNvPr id="22" name="Picture 22" descr="figure_7"/>
+                    <pic:cNvPr id="11" name="Picture 11" descr="figure_7"/>
                     <pic:cNvPicPr>
                       <a:picLocks noChangeAspect="1"/>
                     </pic:cNvPicPr>
                   </pic:nvPicPr>
                   <pic:blipFill>
                     <a:blip r:embed="rId13"/>
+                    <a:srcRect l="3750" t="8150" r="7656"/>
                     <a:stretch>
                       <a:fillRect/>
                     </a:stretch>
@@ -2841,7 +2311,7 @@
                   <pic:spPr>
                     <a:xfrm>
                       <a:off x="0" y="0"/>
-                      <a:ext cx="5266690" cy="2633345"/>
+                      <a:ext cx="5206365" cy="4837430"/>
                     </a:xfrm>
                     <a:prstGeom prst="rect">
                       <a:avLst/>
@@ -2879,43 +2349,14 @@
           <w:sz w:val="22"/>
           <w:szCs w:val="22"/>
         </w:rPr>
-        <w:t xml:space="preserve">Figure </w:t>
-      </w:r>
-      <w:r>
-        <w:rPr>
-          <w:rFonts w:hint="default" w:ascii="Times New Roman" w:hAnsi="Times New Roman" w:cs="Times New Roman"/>
-          <w:b w:val="0"/>
-          <w:bCs w:val="0"/>
-          <w:sz w:val="22"/>
-          <w:szCs w:val="22"/>
-        </w:rPr>
-        <w:t>7</w:t>
-      </w:r>
-      <w:r>
-        <w:rPr>
-          <w:rFonts w:hint="default" w:ascii="Times New Roman" w:hAnsi="Times New Roman" w:cs="Times New Roman"/>
-          <w:b w:val="0"/>
-          <w:bCs w:val="0"/>
-          <w:sz w:val="22"/>
-          <w:szCs w:val="22"/>
-        </w:rPr>
-        <w:t xml:space="preserve">: Page views per </w:t>
-      </w:r>
-      <w:r>
-        <w:rPr>
-          <w:rFonts w:hint="default" w:ascii="Times New Roman" w:hAnsi="Times New Roman" w:cs="Times New Roman"/>
-          <w:b w:val="0"/>
-          <w:bCs w:val="0"/>
-          <w:sz w:val="22"/>
-          <w:szCs w:val="22"/>
-        </w:rPr>
-        <w:t>province bar chart</w:t>
+        <w:t>Figure 7: Page views per province bar chart</w:t>
       </w:r>
     </w:p>
     <w:p>
       <w:pPr>
         <w:widowControl w:val="0"/>
         <w:numPr>
+          <w:ilvl w:val="0"/>
           <w:numId w:val="0"/>
         </w:numPr>
         <w:spacing w:line="360" w:lineRule="auto"/>
@@ -2943,6 +2384,7 @@
       <w:pPr>
         <w:widowControl w:val="0"/>
         <w:numPr>
+          <w:ilvl w:val="0"/>
           <w:numId w:val="0"/>
         </w:numPr>
         <w:spacing w:line="240" w:lineRule="auto"/>
@@ -2986,6 +2428,7 @@
       <w:pPr>
         <w:widowControl w:val="0"/>
         <w:numPr>
+          <w:ilvl w:val="0"/>
           <w:numId w:val="0"/>
         </w:numPr>
         <w:spacing w:line="360" w:lineRule="auto"/>
@@ -3067,63 +2510,14 @@
           <w:sz w:val="22"/>
           <w:szCs w:val="22"/>
         </w:rPr>
-        <w:t>Figure</w:t>
-      </w:r>
-      <w:r>
-        <w:rPr>
-          <w:rFonts w:hint="default" w:ascii="Times New Roman" w:hAnsi="Times New Roman" w:cs="Times New Roman"/>
-          <w:b w:val="0"/>
-          <w:bCs w:val="0"/>
-          <w:sz w:val="22"/>
-          <w:szCs w:val="22"/>
-        </w:rPr>
-        <w:t xml:space="preserve"> 8</w:t>
-      </w:r>
-      <w:r>
-        <w:rPr>
-          <w:rFonts w:hint="default" w:ascii="Times New Roman" w:hAnsi="Times New Roman" w:cs="Times New Roman"/>
-          <w:b w:val="0"/>
-          <w:bCs w:val="0"/>
-          <w:sz w:val="22"/>
-          <w:szCs w:val="22"/>
-        </w:rPr>
-        <w:t xml:space="preserve">: Page </w:t>
-      </w:r>
-      <w:r>
-        <w:rPr>
-          <w:rFonts w:hint="default" w:ascii="Times New Roman" w:hAnsi="Times New Roman" w:cs="Times New Roman"/>
-          <w:b w:val="0"/>
-          <w:bCs w:val="0"/>
-          <w:sz w:val="22"/>
-          <w:szCs w:val="22"/>
-        </w:rPr>
-        <w:t>V</w:t>
-      </w:r>
-      <w:r>
-        <w:rPr>
-          <w:rFonts w:hint="default" w:ascii="Times New Roman" w:hAnsi="Times New Roman" w:cs="Times New Roman"/>
-          <w:b w:val="0"/>
-          <w:bCs w:val="0"/>
-          <w:sz w:val="22"/>
-          <w:szCs w:val="22"/>
-        </w:rPr>
-        <w:t xml:space="preserve">iews </w:t>
-      </w:r>
-      <w:r>
-        <w:rPr>
-          <w:rFonts w:hint="default" w:ascii="Times New Roman" w:hAnsi="Times New Roman" w:cs="Times New Roman"/>
-          <w:b w:val="0"/>
-          <w:bCs w:val="0"/>
-          <w:sz w:val="22"/>
-          <w:szCs w:val="22"/>
-        </w:rPr>
-        <w:t>for each User Agent Pie Chart</w:t>
+        <w:t>Figure 8: Page Views for each User Agent Pie Chart</w:t>
       </w:r>
     </w:p>
     <w:p>
       <w:pPr>
         <w:widowControl w:val="0"/>
         <w:numPr>
+          <w:ilvl w:val="0"/>
           <w:numId w:val="0"/>
         </w:numPr>
         <w:spacing w:line="360" w:lineRule="auto"/>
@@ -3140,13 +2534,30 @@
           <w:sz w:val="22"/>
           <w:szCs w:val="22"/>
         </w:rPr>
-        <w:t>Pie charts show the relationship between different percentages. The idea is that the sum of this percentages would be 100% and that is the whole area of the circle. Hence, pie charts are mainly used to highlight the differences in proportions of an attribute. For instance, as shown in Figure 8, the pie chart for the PVs based on different User Agents (UAs) or browsers demonstrates that the majority of the queries (57%) were made from the Chrome browser. In addition, it also shows that the least amount of queries came from MSIE6.0, which is to be expected as this is an outdated browser. Developers could use this chart to identify the browser with the most queries and focus on the services provided on this browser comparatively more than the others.</w:t>
+        <w:t>Pie charts show the relationship between different percentages. The idea is that the sum of th</w:t>
+      </w:r>
+      <w:r>
+        <w:rPr>
+          <w:rFonts w:hint="default" w:ascii="Times New Roman Regular" w:hAnsi="Times New Roman Regular" w:cs="Times New Roman Regular"/>
+          <w:sz w:val="22"/>
+          <w:szCs w:val="22"/>
+        </w:rPr>
+        <w:t>ese</w:t>
+      </w:r>
+      <w:r>
+        <w:rPr>
+          <w:rFonts w:hint="default" w:ascii="Times New Roman Regular" w:hAnsi="Times New Roman Regular" w:cs="Times New Roman Regular"/>
+          <w:sz w:val="22"/>
+          <w:szCs w:val="22"/>
+        </w:rPr>
+        <w:t xml:space="preserve"> percentages would be 100% and that is the whole area of the circle. Hence, pie charts are mainly used to highlight the differences in proportions of an attribute. For instance, as shown in Figure 8, the pie chart for the PVs based on different User Agents (UAs) or browsers demonstrates that the majority of the queries (57%) were made from the Chrome browser. In addition, it also shows that the least amount of queries came from MSIE6.0, which is to be expected as this is an outdated browser. Developers could use this chart to identify the browser with the most queries and focus on the services provided on this browser comparatively more than the others.</w:t>
       </w:r>
     </w:p>
     <w:p>
       <w:pPr>
         <w:widowControl w:val="0"/>
         <w:numPr>
+          <w:ilvl w:val="0"/>
           <w:numId w:val="0"/>
         </w:numPr>
         <w:spacing w:line="360" w:lineRule="auto"/>
@@ -3188,6 +2599,7 @@
       <w:pPr>
         <w:widowControl w:val="0"/>
         <w:numPr>
+          <w:ilvl w:val="0"/>
           <w:numId w:val="0"/>
         </w:numPr>
         <w:spacing w:line="360" w:lineRule="auto"/>
@@ -3215,6 +2627,7 @@
       <w:pPr>
         <w:widowControl w:val="0"/>
         <w:numPr>
+          <w:ilvl w:val="0"/>
           <w:numId w:val="0"/>
         </w:numPr>
         <w:spacing w:line="360" w:lineRule="auto"/>
@@ -3242,6 +2655,7 @@
       <w:pPr>
         <w:widowControl w:val="0"/>
         <w:numPr>
+          <w:ilvl w:val="0"/>
           <w:numId w:val="0"/>
         </w:numPr>
         <w:spacing w:line="360" w:lineRule="auto"/>
@@ -3269,6 +2683,7 @@
       <w:pPr>
         <w:widowControl w:val="0"/>
         <w:numPr>
+          <w:ilvl w:val="0"/>
           <w:numId w:val="0"/>
         </w:numPr>
         <w:spacing w:line="360" w:lineRule="auto"/>
@@ -3296,6 +2711,7 @@
       <w:pPr>
         <w:widowControl w:val="0"/>
         <w:numPr>
+          <w:ilvl w:val="0"/>
           <w:numId w:val="0"/>
         </w:numPr>
         <w:spacing w:line="360" w:lineRule="auto"/>
@@ -3398,28 +2814,12 @@
           <w:sz w:val="22"/>
           <w:szCs w:val="22"/>
         </w:rPr>
-        <w:t xml:space="preserve">In this assignment, a data-set containing the logs of a popular search engine for two weeks were explored, analyzed, and visualized via different charts and techniques. It is believed that this assignment provided the students with an invaluable chance to practice and improve their data visualization and pre-processing skills and overall understanding. </w:t>
-      </w:r>
-      <w:r>
-        <w:rPr>
-          <w:rFonts w:hint="default" w:ascii="Times New Roman Regular" w:hAnsi="Times New Roman Regular" w:cs="Times New Roman Regular"/>
-          <w:sz w:val="22"/>
-          <w:szCs w:val="22"/>
-        </w:rPr>
-        <w:t>In conclusion</w:t>
-      </w:r>
-      <w:r>
-        <w:rPr>
-          <w:rFonts w:hint="default" w:ascii="Times New Roman Regular" w:hAnsi="Times New Roman Regular" w:cs="Times New Roman Regular"/>
-          <w:sz w:val="22"/>
-          <w:szCs w:val="22"/>
-        </w:rPr>
-        <w:t xml:space="preserve">, this assignment is considered as a significant learning opportunity that has successfully encouraged students to do the required research in order to complete the required tasks. </w:t>
-      </w:r>
-    </w:p>
-    <w:p>
-      <w:pPr>
-        <w:spacing w:line="360" w:lineRule="auto"/>
+        <w:t xml:space="preserve">In this assignment, a data-set containing the logs of a popular search engine for two weeks were explored, analyzed, and visualized via different charts and techniques. It is believed that this assignment provided the students with an invaluable chance to practice and improve their data visualization and pre-processing skills and overall understanding. In conclusion, this assignment is considered as a significant learning opportunity that has successfully encouraged students to do the required research in order to complete the required tasks. </w:t>
+      </w:r>
+    </w:p>
+    <w:p>
+      <w:pPr>
+        <w:spacing w:line="240" w:lineRule="auto"/>
         <w:rPr>
           <w:rFonts w:hint="default" w:ascii="Times New Roman Regular" w:hAnsi="Times New Roman Regular" w:cs="Times New Roman Regular"/>
           <w:sz w:val="24"/>
@@ -3465,15 +2865,87 @@
           <w:sz w:val="21"/>
           <w:szCs w:val="21"/>
         </w:rPr>
-        <w:t xml:space="preserve">[1] </w:t>
-      </w:r>
-      <w:r>
+        <w:t>[1] FOCUS: Shedding Light on the High Search Response Time in the Wild. INFOCOM 2016.</w:t>
+      </w:r>
+    </w:p>
+    <w:p>
+      <w:pPr>
+        <w:spacing w:line="240" w:lineRule="auto"/>
+        <w:jc w:val="left"/>
         <w:rPr>
           <w:rFonts w:hint="default" w:ascii="Times New Roman Regular" w:hAnsi="Times New Roman Regular" w:cs="Times New Roman Regular"/>
           <w:sz w:val="21"/>
           <w:szCs w:val="21"/>
         </w:rPr>
-        <w:t>FOCUS: Shedding Light on the High Search Response Time in the Wild. INFOCOM 2016.</w:t>
+      </w:pPr>
+    </w:p>
+    <w:p>
+      <w:pPr>
+        <w:spacing w:line="360" w:lineRule="auto"/>
+        <w:jc w:val="left"/>
+        <w:rPr>
+          <w:rFonts w:hint="default" w:ascii="Times New Roman Bold" w:hAnsi="Times New Roman Bold" w:cs="Times New Roman Bold"/>
+          <w:b/>
+          <w:bCs/>
+          <w:sz w:val="21"/>
+          <w:szCs w:val="21"/>
+        </w:rPr>
+      </w:pPr>
+      <w:r>
+        <w:rPr>
+          <w:rFonts w:hint="default" w:ascii="Times New Roman Bold" w:hAnsi="Times New Roman Bold" w:cs="Times New Roman Bold"/>
+          <w:b/>
+          <w:bCs/>
+          <w:sz w:val="24"/>
+          <w:szCs w:val="24"/>
+        </w:rPr>
+        <w:t>Appendix</w:t>
+      </w:r>
+    </w:p>
+    <w:p>
+      <w:pPr>
+        <w:spacing w:line="360" w:lineRule="auto"/>
+        <w:jc w:val="left"/>
+        <w:rPr>
+          <w:rFonts w:hint="default" w:ascii="Times New Roman" w:hAnsi="Times New Roman" w:cs="Times New Roman"/>
+          <w:b w:val="0"/>
+          <w:bCs w:val="0"/>
+          <w:sz w:val="21"/>
+          <w:szCs w:val="21"/>
+        </w:rPr>
+      </w:pPr>
+      <w:r>
+        <w:rPr>
+          <w:rFonts w:hint="default" w:ascii="Times New Roman" w:hAnsi="Times New Roman" w:cs="Times New Roman"/>
+          <w:b w:val="0"/>
+          <w:bCs w:val="0"/>
+          <w:sz w:val="21"/>
+          <w:szCs w:val="21"/>
+        </w:rPr>
+        <w:t>The source code for this assignment is uploaded to the following URL as a secret Gist:</w:t>
+      </w:r>
+    </w:p>
+    <w:p>
+      <w:pPr>
+        <w:spacing w:line="360" w:lineRule="auto"/>
+        <w:jc w:val="left"/>
+        <w:rPr>
+          <w:rFonts w:hint="default" w:ascii="Times New Roman" w:hAnsi="Times New Roman" w:cs="Times New Roman"/>
+          <w:b w:val="0"/>
+          <w:bCs w:val="0"/>
+          <w:sz w:val="21"/>
+          <w:szCs w:val="21"/>
+        </w:rPr>
+      </w:pPr>
+      <w:r>
+        <w:rPr>
+          <w:rFonts w:hint="default" w:ascii="Times New Roman" w:hAnsi="Times New Roman" w:cs="Times New Roman"/>
+          <w:b w:val="0"/>
+          <w:bCs w:val="0"/>
+          <w:sz w:val="21"/>
+          <w:szCs w:val="21"/>
+        </w:rPr>
+        <w:t>https://gist.github.com/Sahandfer/dd5e2ec0cdc49bed6d45d54b8e3a3268</w:t>
       </w:r>
     </w:p>
     <w:sectPr>
@@ -3795,7 +3267,7 @@
     <w:lsdException w:unhideWhenUsed="0" w:uiPriority="0" w:semiHidden="0" w:name="Document Map"/>
     <w:lsdException w:unhideWhenUsed="0" w:uiPriority="0" w:semiHidden="0" w:name="Plain Text"/>
     <w:lsdException w:unhideWhenUsed="0" w:uiPriority="0" w:semiHidden="0" w:name="E-mail Signature"/>
-    <w:lsdException w:unhideWhenUsed="0" w:uiPriority="0" w:semiHidden="0" w:name="Normal (Web)"/>
+    <w:lsdException w:qFormat="1" w:unhideWhenUsed="0" w:uiPriority="0" w:semiHidden="0" w:name="Normal (Web)"/>
     <w:lsdException w:unhideWhenUsed="0" w:uiPriority="0" w:semiHidden="0" w:name="HTML Acronym"/>
     <w:lsdException w:unhideWhenUsed="0" w:uiPriority="0" w:semiHidden="0" w:name="HTML Address"/>
     <w:lsdException w:unhideWhenUsed="0" w:uiPriority="0" w:semiHidden="0" w:name="HTML Cite"/>
@@ -4025,6 +3497,7 @@
   </w:style>
   <w:style w:type="paragraph" w:styleId="4">
     <w:name w:val="Normal (Web)"/>
+    <w:qFormat/>
     <w:uiPriority w:val="0"/>
     <w:pPr>
       <w:spacing w:before="0" w:beforeAutospacing="1" w:after="0" w:afterAutospacing="1"/>
@@ -4032,6 +3505,7 @@
       <w:jc w:val="left"/>
     </w:pPr>
     <w:rPr>
+      <w:rFonts w:ascii="Times New Roman" w:hAnsi="Times New Roman" w:eastAsia="宋体" w:cs="Times New Roman"/>
       <w:kern w:val="0"/>
       <w:sz w:val="24"/>
       <w:szCs w:val="24"/>

</xml_diff>